<commit_message>
Update SMEs proposal GPGC Kohat.docx
</commit_message>
<xml_diff>
--- a/document/SMEs proposal GPGC Kohat.docx
+++ b/document/SMEs proposal GPGC Kohat.docx
@@ -7303,25 +7303,7 @@
           <w:kern w:val="0"/>
           <w14:ligatures w14:val="none"/>
         </w:rPr>
-        <w:t xml:space="preserve"> SMEDA, FPCCI-KP, and Bank of Khyber (</w:t>
-      </w:r>
-      <w:proofErr w:type="spellStart"/>
-      <w:r>
-        <w:rPr>
-          <w:rFonts w:ascii="Times New Roman" w:eastAsia="Times New Roman" w:hAnsi="Times New Roman" w:cs="Times New Roman"/>
-          <w:kern w:val="0"/>
-          <w14:ligatures w14:val="none"/>
-        </w:rPr>
-        <w:t>BoK</w:t>
-      </w:r>
-      <w:proofErr w:type="spellEnd"/>
-      <w:r>
-        <w:rPr>
-          <w:rFonts w:ascii="Times New Roman" w:eastAsia="Times New Roman" w:hAnsi="Times New Roman" w:cs="Times New Roman"/>
-          <w:kern w:val="0"/>
-          <w14:ligatures w14:val="none"/>
-        </w:rPr>
-        <w:t>).</w:t>
+        <w:t xml:space="preserve"> SMEDA, FPCCI-KP, and Bank of Khyber (BoK).</w:t>
       </w:r>
     </w:p>
     <w:p>
@@ -7384,25 +7366,7 @@
           <w:kern w:val="0"/>
           <w14:ligatures w14:val="none"/>
         </w:rPr>
-        <w:t>, aiming at the formalization of the economy and enhancing the "Ease of Doing Business" (</w:t>
-      </w:r>
-      <w:proofErr w:type="spellStart"/>
-      <w:r>
-        <w:rPr>
-          <w:rFonts w:ascii="Times New Roman" w:eastAsia="Times New Roman" w:hAnsi="Times New Roman" w:cs="Times New Roman"/>
-          <w:kern w:val="0"/>
-          <w14:ligatures w14:val="none"/>
-        </w:rPr>
-        <w:t>EoDB</w:t>
-      </w:r>
-      <w:proofErr w:type="spellEnd"/>
-      <w:r>
-        <w:rPr>
-          <w:rFonts w:ascii="Times New Roman" w:eastAsia="Times New Roman" w:hAnsi="Times New Roman" w:cs="Times New Roman"/>
-          <w:kern w:val="0"/>
-          <w14:ligatures w14:val="none"/>
-        </w:rPr>
-        <w:t>) index. It is proposed for inclusion in the Annual Development Program (ADP).</w:t>
+        <w:t>, aiming at the formalization of the economy and enhancing the "Ease of Doing Business" (EoDB) index. It is proposed for inclusion in the Annual Development Program (ADP).</w:t>
       </w:r>
     </w:p>
     <w:p>
@@ -7734,25 +7698,7 @@
           <w:rFonts w:ascii="Segoe UI" w:eastAsiaTheme="majorEastAsia" w:hAnsi="Segoe UI" w:cs="Segoe UI"/>
           <w:color w:val="0F1115"/>
         </w:rPr>
-        <w:t>"</w:t>
-      </w:r>
-      <w:proofErr w:type="spellStart"/>
-      <w:r>
-        <w:rPr>
-          <w:rStyle w:val="Emphasis"/>
-          <w:rFonts w:ascii="Segoe UI" w:eastAsiaTheme="majorEastAsia" w:hAnsi="Segoe UI" w:cs="Segoe UI"/>
-          <w:color w:val="0F1115"/>
-        </w:rPr>
-        <w:t>Khata</w:t>
-      </w:r>
-      <w:proofErr w:type="spellEnd"/>
-      <w:r>
-        <w:rPr>
-          <w:rStyle w:val="Emphasis"/>
-          <w:rFonts w:ascii="Segoe UI" w:eastAsiaTheme="majorEastAsia" w:hAnsi="Segoe UI" w:cs="Segoe UI"/>
-          <w:color w:val="0F1115"/>
-        </w:rPr>
-        <w:t>"</w:t>
+        <w:t>"Khata"</w:t>
       </w:r>
       <w:r>
         <w:rPr>
@@ -8256,35 +8202,7 @@
           <w:szCs w:val="21"/>
           <w14:ligatures w14:val="none"/>
         </w:rPr>
-        <w:t xml:space="preserve">Digital </w:t>
-      </w:r>
-      <w:proofErr w:type="spellStart"/>
-      <w:r>
-        <w:rPr>
-          <w:rFonts w:ascii="Arial" w:eastAsia="Times New Roman" w:hAnsi="Arial" w:cs="Arial"/>
-          <w:b/>
-          <w:bCs/>
-          <w:color w:val="1A1C1E"/>
-          <w:kern w:val="0"/>
-          <w:sz w:val="21"/>
-          <w:szCs w:val="21"/>
-          <w14:ligatures w14:val="none"/>
-        </w:rPr>
-        <w:t>Khata</w:t>
-      </w:r>
-      <w:proofErr w:type="spellEnd"/>
-      <w:r>
-        <w:rPr>
-          <w:rFonts w:ascii="Arial" w:eastAsia="Times New Roman" w:hAnsi="Arial" w:cs="Arial"/>
-          <w:b/>
-          <w:bCs/>
-          <w:color w:val="1A1C1E"/>
-          <w:kern w:val="0"/>
-          <w:sz w:val="21"/>
-          <w:szCs w:val="21"/>
-          <w14:ligatures w14:val="none"/>
-        </w:rPr>
-        <w:t xml:space="preserve"> &amp; Invoicing:</w:t>
+        <w:t>Digital Khata &amp; Invoicing:</w:t>
       </w:r>
       <w:r>
         <w:rPr>
@@ -12026,15 +11944,7 @@
         </w:numPr>
       </w:pPr>
       <w:r>
-        <w:t>Real-time view of today’s sales, total receivables (</w:t>
-      </w:r>
-      <w:proofErr w:type="spellStart"/>
-      <w:r>
-        <w:t>Udhaar</w:t>
-      </w:r>
-      <w:proofErr w:type="spellEnd"/>
-      <w:r>
-        <w:t>), and low-stock alerts.</w:t>
+        <w:t>Real-time view of today’s sales, total receivables (Udhaar), and low-stock alerts.</w:t>
       </w:r>
     </w:p>
     <w:p>
@@ -12060,23 +11970,7 @@
           <w:b/>
           <w:bCs/>
         </w:rPr>
-        <w:t xml:space="preserve">Screen 2: Digital </w:t>
-      </w:r>
-      <w:proofErr w:type="spellStart"/>
-      <w:r>
-        <w:rPr>
-          <w:b/>
-          <w:bCs/>
-        </w:rPr>
-        <w:t>Khata</w:t>
-      </w:r>
-      <w:proofErr w:type="spellEnd"/>
-      <w:r>
-        <w:rPr>
-          <w:b/>
-          <w:bCs/>
-        </w:rPr>
-        <w:t xml:space="preserve"> (Ledger):</w:t>
+        <w:t>Screen 2: Digital Khata (Ledger):</w:t>
       </w:r>
     </w:p>
     <w:p>
@@ -12586,29 +12480,7 @@
           <w:kern w:val="0"/>
           <w14:ligatures w14:val="none"/>
         </w:rPr>
-        <w:t>1-Link/M-Pesa/</w:t>
-      </w:r>
-      <w:proofErr w:type="spellStart"/>
-      <w:r>
-        <w:rPr>
-          <w:rFonts w:ascii="Times New Roman" w:eastAsia="Times New Roman" w:hAnsi="Times New Roman" w:cs="Times New Roman"/>
-          <w:b/>
-          <w:bCs/>
-          <w:kern w:val="0"/>
-          <w14:ligatures w14:val="none"/>
-        </w:rPr>
-        <w:t>Fintechs</w:t>
-      </w:r>
-      <w:proofErr w:type="spellEnd"/>
-      <w:r>
-        <w:rPr>
-          <w:rFonts w:ascii="Times New Roman" w:eastAsia="Times New Roman" w:hAnsi="Times New Roman" w:cs="Times New Roman"/>
-          <w:b/>
-          <w:bCs/>
-          <w:kern w:val="0"/>
-          <w14:ligatures w14:val="none"/>
-        </w:rPr>
-        <w:t>:</w:t>
+        <w:t>1-Link/M-Pesa/Fintechs:</w:t>
       </w:r>
       <w:r>
         <w:rPr>
@@ -13075,27 +12947,7 @@
           <w:sz w:val="28"/>
           <w:szCs w:val="28"/>
         </w:rPr>
-        <w:t>2. Logical Framework (</w:t>
-      </w:r>
-      <w:proofErr w:type="spellStart"/>
-      <w:r>
-        <w:rPr>
-          <w:b/>
-          <w:bCs/>
-          <w:sz w:val="28"/>
-          <w:szCs w:val="28"/>
-        </w:rPr>
-        <w:t>Logframe</w:t>
-      </w:r>
-      <w:proofErr w:type="spellEnd"/>
-      <w:r>
-        <w:rPr>
-          <w:b/>
-          <w:bCs/>
-          <w:sz w:val="28"/>
-          <w:szCs w:val="28"/>
-        </w:rPr>
-        <w:t>) Matrix</w:t>
+        <w:t>2. Logical Framework (Logframe) Matrix</w:t>
       </w:r>
     </w:p>
     <w:tbl>
@@ -13197,9 +13049,26 @@
                 <w:szCs w:val="23"/>
                 <w14:ligatures w14:val="none"/>
               </w:rPr>
-              <w:t>Means of Verification (</w:t>
-            </w:r>
-            <w:proofErr w:type="spellStart"/>
+              <w:t>Means of Verification (MoV)</w:t>
+            </w:r>
+          </w:p>
+        </w:tc>
+        <w:tc>
+          <w:tcPr>
+            <w:tcW w:w="0" w:type="auto"/>
+            <w:hideMark/>
+          </w:tcPr>
+          <w:p>
+            <w:pPr>
+              <w:spacing w:line="375" w:lineRule="atLeast"/>
+              <w:rPr>
+                <w:rFonts w:ascii="Segoe UI" w:eastAsia="Times New Roman" w:hAnsi="Segoe UI" w:cs="Segoe UI"/>
+                <w:kern w:val="0"/>
+                <w:sz w:val="23"/>
+                <w:szCs w:val="23"/>
+                <w14:ligatures w14:val="none"/>
+              </w:rPr>
+            </w:pPr>
             <w:r>
               <w:rPr>
                 <w:rFonts w:ascii="Segoe UI" w:eastAsia="Times New Roman" w:hAnsi="Segoe UI" w:cs="Segoe UI"/>
@@ -13210,9 +13079,28 @@
                 <w:szCs w:val="23"/>
                 <w14:ligatures w14:val="none"/>
               </w:rPr>
-              <w:t>MoV</w:t>
-            </w:r>
-            <w:proofErr w:type="spellEnd"/>
+              <w:t>Important Assumptions</w:t>
+            </w:r>
+          </w:p>
+        </w:tc>
+      </w:tr>
+      <w:tr>
+        <w:tc>
+          <w:tcPr>
+            <w:tcW w:w="0" w:type="auto"/>
+            <w:hideMark/>
+          </w:tcPr>
+          <w:p>
+            <w:pPr>
+              <w:spacing w:line="375" w:lineRule="atLeast"/>
+              <w:rPr>
+                <w:rFonts w:ascii="Segoe UI" w:eastAsia="Times New Roman" w:hAnsi="Segoe UI" w:cs="Segoe UI"/>
+                <w:kern w:val="0"/>
+                <w:sz w:val="23"/>
+                <w:szCs w:val="23"/>
+                <w14:ligatures w14:val="none"/>
+              </w:rPr>
+            </w:pPr>
             <w:r>
               <w:rPr>
                 <w:rFonts w:ascii="Segoe UI" w:eastAsia="Times New Roman" w:hAnsi="Segoe UI" w:cs="Segoe UI"/>
@@ -13223,10 +13111,205 @@
                 <w:szCs w:val="23"/>
                 <w14:ligatures w14:val="none"/>
               </w:rPr>
-              <w:t>)</w:t>
-            </w:r>
-          </w:p>
-        </w:tc>
+              <w:t>Goal:</w:t>
+            </w:r>
+            <w:r>
+              <w:rPr>
+                <w:rFonts w:ascii="Segoe UI" w:eastAsia="Times New Roman" w:hAnsi="Segoe UI" w:cs="Segoe UI"/>
+                <w:kern w:val="0"/>
+                <w:sz w:val="23"/>
+                <w:szCs w:val="23"/>
+                <w14:ligatures w14:val="none"/>
+              </w:rPr>
+              <w:t xml:space="preserve"> Enhanced provincial economic growth and formalization through a </w:t>
+            </w:r>
+            <w:r>
+              <w:rPr>
+                <w:rFonts w:ascii="Segoe UI" w:eastAsia="Times New Roman" w:hAnsi="Segoe UI" w:cs="Segoe UI"/>
+                <w:kern w:val="0"/>
+                <w:sz w:val="23"/>
+                <w:szCs w:val="23"/>
+                <w14:ligatures w14:val="none"/>
+              </w:rPr>
+              <w:lastRenderedPageBreak/>
+              <w:t xml:space="preserve">competitive, </w:t>
+            </w:r>
+            <w:r>
+              <w:rPr>
+                <w:rFonts w:ascii="Segoe UI" w:eastAsia="Times New Roman" w:hAnsi="Segoe UI" w:cs="Segoe UI"/>
+                <w:kern w:val="0"/>
+                <w:sz w:val="23"/>
+                <w:szCs w:val="23"/>
+                <w14:ligatures w14:val="none"/>
+              </w:rPr>
+              <w:t>digitally enabled</w:t>
+            </w:r>
+            <w:r>
+              <w:rPr>
+                <w:rFonts w:ascii="Segoe UI" w:eastAsia="Times New Roman" w:hAnsi="Segoe UI" w:cs="Segoe UI"/>
+                <w:kern w:val="0"/>
+                <w:sz w:val="23"/>
+                <w:szCs w:val="23"/>
+                <w14:ligatures w14:val="none"/>
+              </w:rPr>
+              <w:t xml:space="preserve"> SME sector.</w:t>
+            </w:r>
+          </w:p>
+        </w:tc>
+        <w:tc>
+          <w:tcPr>
+            <w:tcW w:w="0" w:type="auto"/>
+            <w:hideMark/>
+          </w:tcPr>
+          <w:p>
+            <w:pPr>
+              <w:spacing w:line="375" w:lineRule="atLeast"/>
+              <w:rPr>
+                <w:rFonts w:ascii="Segoe UI" w:eastAsia="Times New Roman" w:hAnsi="Segoe UI" w:cs="Segoe UI"/>
+                <w:kern w:val="0"/>
+                <w:sz w:val="23"/>
+                <w:szCs w:val="23"/>
+                <w14:ligatures w14:val="none"/>
+              </w:rPr>
+            </w:pPr>
+            <w:r>
+              <w:rPr>
+                <w:rFonts w:ascii="Segoe UI" w:eastAsia="Times New Roman" w:hAnsi="Segoe UI" w:cs="Segoe UI"/>
+                <w:kern w:val="0"/>
+                <w:sz w:val="23"/>
+                <w:szCs w:val="23"/>
+                <w14:ligatures w14:val="none"/>
+              </w:rPr>
+              <w:lastRenderedPageBreak/>
+              <w:t>1. Increase in KP's Ease of Doing Business (EoDB) ranking related to business digitalization.</w:t>
+            </w:r>
+            <w:r>
+              <w:rPr>
+                <w:rFonts w:ascii="Segoe UI" w:eastAsia="Times New Roman" w:hAnsi="Segoe UI" w:cs="Segoe UI"/>
+                <w:kern w:val="0"/>
+                <w:sz w:val="23"/>
+                <w:szCs w:val="23"/>
+                <w14:ligatures w14:val="none"/>
+              </w:rPr>
+              <w:br/>
+            </w:r>
+            <w:r>
+              <w:rPr>
+                <w:rFonts w:ascii="Segoe UI" w:eastAsia="Times New Roman" w:hAnsi="Segoe UI" w:cs="Segoe UI"/>
+                <w:kern w:val="0"/>
+                <w:sz w:val="23"/>
+                <w:szCs w:val="23"/>
+                <w14:ligatures w14:val="none"/>
+              </w:rPr>
+              <w:lastRenderedPageBreak/>
+              <w:t>2. Estimated increase in provincial tax revenue from formalized SME clusters (15% target).</w:t>
+            </w:r>
+          </w:p>
+        </w:tc>
+        <w:tc>
+          <w:tcPr>
+            <w:tcW w:w="0" w:type="auto"/>
+            <w:hideMark/>
+          </w:tcPr>
+          <w:p>
+            <w:pPr>
+              <w:spacing w:line="375" w:lineRule="atLeast"/>
+              <w:rPr>
+                <w:rFonts w:ascii="Segoe UI" w:eastAsia="Times New Roman" w:hAnsi="Segoe UI" w:cs="Segoe UI"/>
+                <w:kern w:val="0"/>
+                <w:sz w:val="23"/>
+                <w:szCs w:val="23"/>
+                <w14:ligatures w14:val="none"/>
+              </w:rPr>
+            </w:pPr>
+            <w:r>
+              <w:rPr>
+                <w:rFonts w:ascii="Segoe UI" w:eastAsia="Times New Roman" w:hAnsi="Segoe UI" w:cs="Segoe UI"/>
+                <w:kern w:val="0"/>
+                <w:sz w:val="23"/>
+                <w:szCs w:val="23"/>
+                <w14:ligatures w14:val="none"/>
+              </w:rPr>
+              <w:lastRenderedPageBreak/>
+              <w:t>1. World Bank / Provincial EoDB reports.</w:t>
+            </w:r>
+            <w:r>
+              <w:rPr>
+                <w:rFonts w:ascii="Segoe UI" w:eastAsia="Times New Roman" w:hAnsi="Segoe UI" w:cs="Segoe UI"/>
+                <w:kern w:val="0"/>
+                <w:sz w:val="23"/>
+                <w:szCs w:val="23"/>
+                <w14:ligatures w14:val="none"/>
+              </w:rPr>
+              <w:br/>
+              <w:t xml:space="preserve">2. KP Revenue Authority (KPRA) </w:t>
+            </w:r>
+            <w:r>
+              <w:rPr>
+                <w:rFonts w:ascii="Segoe UI" w:eastAsia="Times New Roman" w:hAnsi="Segoe UI" w:cs="Segoe UI"/>
+                <w:kern w:val="0"/>
+                <w:sz w:val="23"/>
+                <w:szCs w:val="23"/>
+                <w14:ligatures w14:val="none"/>
+              </w:rPr>
+              <w:lastRenderedPageBreak/>
+              <w:t>collection data from targeted sectors/clusters.</w:t>
+            </w:r>
+          </w:p>
+        </w:tc>
+        <w:tc>
+          <w:tcPr>
+            <w:tcW w:w="0" w:type="auto"/>
+            <w:hideMark/>
+          </w:tcPr>
+          <w:p>
+            <w:pPr>
+              <w:spacing w:line="375" w:lineRule="atLeast"/>
+              <w:rPr>
+                <w:rFonts w:ascii="Segoe UI" w:eastAsia="Times New Roman" w:hAnsi="Segoe UI" w:cs="Segoe UI"/>
+                <w:kern w:val="0"/>
+                <w:sz w:val="23"/>
+                <w:szCs w:val="23"/>
+                <w14:ligatures w14:val="none"/>
+              </w:rPr>
+            </w:pPr>
+            <w:r>
+              <w:rPr>
+                <w:rFonts w:ascii="Segoe UI" w:eastAsia="Times New Roman" w:hAnsi="Segoe UI" w:cs="Segoe UI"/>
+                <w:kern w:val="0"/>
+                <w:sz w:val="23"/>
+                <w:szCs w:val="23"/>
+                <w14:ligatures w14:val="none"/>
+              </w:rPr>
+              <w:lastRenderedPageBreak/>
+              <w:t>• Macro-economic and political stability persists.</w:t>
+            </w:r>
+            <w:r>
+              <w:rPr>
+                <w:rFonts w:ascii="Segoe UI" w:eastAsia="Times New Roman" w:hAnsi="Segoe UI" w:cs="Segoe UI"/>
+                <w:kern w:val="0"/>
+                <w:sz w:val="23"/>
+                <w:szCs w:val="23"/>
+                <w14:ligatures w14:val="none"/>
+              </w:rPr>
+              <w:br/>
+              <w:t xml:space="preserve">• Financial sector remains engaged </w:t>
+            </w:r>
+            <w:r>
+              <w:rPr>
+                <w:rFonts w:ascii="Segoe UI" w:eastAsia="Times New Roman" w:hAnsi="Segoe UI" w:cs="Segoe UI"/>
+                <w:kern w:val="0"/>
+                <w:sz w:val="23"/>
+                <w:szCs w:val="23"/>
+                <w14:ligatures w14:val="none"/>
+              </w:rPr>
+              <w:lastRenderedPageBreak/>
+              <w:t>with the alternative data model.</w:t>
+            </w:r>
+          </w:p>
+        </w:tc>
+      </w:tr>
+      <w:tr>
         <w:tc>
           <w:tcPr>
             <w:tcW w:w="0" w:type="auto"/>
@@ -13253,7 +13336,197 @@
                 <w:szCs w:val="23"/>
                 <w14:ligatures w14:val="none"/>
               </w:rPr>
-              <w:t>Important Assumptions</w:t>
+              <w:lastRenderedPageBreak/>
+              <w:t>Outcome 1:</w:t>
+            </w:r>
+            <w:r>
+              <w:rPr>
+                <w:rFonts w:ascii="Segoe UI" w:eastAsia="Times New Roman" w:hAnsi="Segoe UI" w:cs="Segoe UI"/>
+                <w:kern w:val="0"/>
+                <w:sz w:val="23"/>
+                <w:szCs w:val="23"/>
+                <w14:ligatures w14:val="none"/>
+              </w:rPr>
+              <w:t> SMEs operate with improved efficiency, transparency, and compliance.</w:t>
+            </w:r>
+          </w:p>
+        </w:tc>
+        <w:tc>
+          <w:tcPr>
+            <w:tcW w:w="0" w:type="auto"/>
+            <w:hideMark/>
+          </w:tcPr>
+          <w:p>
+            <w:pPr>
+              <w:spacing w:line="375" w:lineRule="atLeast"/>
+              <w:rPr>
+                <w:rFonts w:ascii="Segoe UI" w:eastAsia="Times New Roman" w:hAnsi="Segoe UI" w:cs="Segoe UI"/>
+                <w:kern w:val="0"/>
+                <w:sz w:val="23"/>
+                <w:szCs w:val="23"/>
+                <w14:ligatures w14:val="none"/>
+              </w:rPr>
+            </w:pPr>
+            <w:r>
+              <w:rPr>
+                <w:rFonts w:ascii="Segoe UI" w:eastAsia="Times New Roman" w:hAnsi="Segoe UI" w:cs="Segoe UI"/>
+                <w:kern w:val="0"/>
+                <w:sz w:val="23"/>
+                <w:szCs w:val="23"/>
+                <w14:ligatures w14:val="none"/>
+              </w:rPr>
+              <w:t xml:space="preserve">1. </w:t>
+            </w:r>
+            <w:r>
+              <w:rPr>
+                <w:rFonts w:ascii="Segoe UI" w:eastAsia="Times New Roman" w:hAnsi="Segoe UI" w:cs="Segoe UI"/>
+                <w:kern w:val="0"/>
+                <w:sz w:val="23"/>
+                <w:szCs w:val="23"/>
+                <w14:ligatures w14:val="none"/>
+              </w:rPr>
+              <w:t>A</w:t>
+            </w:r>
+            <w:r>
+              <w:rPr>
+                <w:rFonts w:ascii="Segoe UI" w:eastAsia="Times New Roman" w:hAnsi="Segoe UI" w:cs="Segoe UI"/>
+                <w:kern w:val="0"/>
+                <w:sz w:val="23"/>
+                <w:szCs w:val="23"/>
+                <w14:ligatures w14:val="none"/>
+              </w:rPr>
+              <w:t>t least 1,500</w:t>
+            </w:r>
+            <w:r>
+              <w:rPr>
+                <w:rFonts w:ascii="Segoe UI" w:eastAsia="Times New Roman" w:hAnsi="Segoe UI" w:cs="Segoe UI"/>
+                <w:kern w:val="0"/>
+                <w:sz w:val="23"/>
+                <w:szCs w:val="23"/>
+                <w14:ligatures w14:val="none"/>
+              </w:rPr>
+              <w:t xml:space="preserve"> </w:t>
+            </w:r>
+            <w:r>
+              <w:rPr>
+                <w:rFonts w:ascii="Segoe UI" w:eastAsia="Times New Roman" w:hAnsi="Segoe UI" w:cs="Segoe UI"/>
+                <w:kern w:val="0"/>
+                <w:sz w:val="23"/>
+                <w:szCs w:val="23"/>
+                <w14:ligatures w14:val="none"/>
+              </w:rPr>
+              <w:t>SMEs using integrated digital management systems.</w:t>
+            </w:r>
+            <w:r>
+              <w:rPr>
+                <w:rFonts w:ascii="Segoe UI" w:eastAsia="Times New Roman" w:hAnsi="Segoe UI" w:cs="Segoe UI"/>
+                <w:kern w:val="0"/>
+                <w:sz w:val="23"/>
+                <w:szCs w:val="23"/>
+                <w14:ligatures w14:val="none"/>
+              </w:rPr>
+              <w:br/>
+              <w:t>2. 25% average reduction in inventory discrepancies.</w:t>
+            </w:r>
+            <w:r>
+              <w:rPr>
+                <w:rFonts w:ascii="Segoe UI" w:eastAsia="Times New Roman" w:hAnsi="Segoe UI" w:cs="Segoe UI"/>
+                <w:kern w:val="0"/>
+                <w:sz w:val="23"/>
+                <w:szCs w:val="23"/>
+                <w14:ligatures w14:val="none"/>
+              </w:rPr>
+              <w:br/>
+              <w:t>3. 100% of participating SMEs generate digital, FBR-aligned invoices.</w:t>
+            </w:r>
+          </w:p>
+        </w:tc>
+        <w:tc>
+          <w:tcPr>
+            <w:tcW w:w="0" w:type="auto"/>
+            <w:hideMark/>
+          </w:tcPr>
+          <w:p>
+            <w:pPr>
+              <w:spacing w:line="375" w:lineRule="atLeast"/>
+              <w:rPr>
+                <w:rFonts w:ascii="Segoe UI" w:eastAsia="Times New Roman" w:hAnsi="Segoe UI" w:cs="Segoe UI"/>
+                <w:kern w:val="0"/>
+                <w:sz w:val="23"/>
+                <w:szCs w:val="23"/>
+                <w14:ligatures w14:val="none"/>
+              </w:rPr>
+            </w:pPr>
+            <w:r>
+              <w:rPr>
+                <w:rFonts w:ascii="Segoe UI" w:eastAsia="Times New Roman" w:hAnsi="Segoe UI" w:cs="Segoe UI"/>
+                <w:kern w:val="0"/>
+                <w:sz w:val="23"/>
+                <w:szCs w:val="23"/>
+                <w14:ligatures w14:val="none"/>
+              </w:rPr>
+              <w:t>1. KP-DEEP Admin Dashboard (active users).</w:t>
+            </w:r>
+            <w:r>
+              <w:rPr>
+                <w:rFonts w:ascii="Segoe UI" w:eastAsia="Times New Roman" w:hAnsi="Segoe UI" w:cs="Segoe UI"/>
+                <w:kern w:val="0"/>
+                <w:sz w:val="23"/>
+                <w:szCs w:val="23"/>
+                <w14:ligatures w14:val="none"/>
+              </w:rPr>
+              <w:br/>
+              <w:t>2. Sample-based pre/post-inventory audits.</w:t>
+            </w:r>
+            <w:r>
+              <w:rPr>
+                <w:rFonts w:ascii="Segoe UI" w:eastAsia="Times New Roman" w:hAnsi="Segoe UI" w:cs="Segoe UI"/>
+                <w:kern w:val="0"/>
+                <w:sz w:val="23"/>
+                <w:szCs w:val="23"/>
+                <w14:ligatures w14:val="none"/>
+              </w:rPr>
+              <w:br/>
+              <w:t>3. System logs of invoice generation.</w:t>
+            </w:r>
+          </w:p>
+        </w:tc>
+        <w:tc>
+          <w:tcPr>
+            <w:tcW w:w="0" w:type="auto"/>
+            <w:hideMark/>
+          </w:tcPr>
+          <w:p>
+            <w:pPr>
+              <w:spacing w:line="375" w:lineRule="atLeast"/>
+              <w:rPr>
+                <w:rFonts w:ascii="Segoe UI" w:eastAsia="Times New Roman" w:hAnsi="Segoe UI" w:cs="Segoe UI"/>
+                <w:kern w:val="0"/>
+                <w:sz w:val="23"/>
+                <w:szCs w:val="23"/>
+                <w14:ligatures w14:val="none"/>
+              </w:rPr>
+            </w:pPr>
+            <w:r>
+              <w:rPr>
+                <w:rFonts w:ascii="Segoe UI" w:eastAsia="Times New Roman" w:hAnsi="Segoe UI" w:cs="Segoe UI"/>
+                <w:kern w:val="0"/>
+                <w:sz w:val="23"/>
+                <w:szCs w:val="23"/>
+                <w14:ligatures w14:val="none"/>
+              </w:rPr>
+              <w:t>• SMEs perceive tangible value in digital tools.</w:t>
+            </w:r>
+            <w:r>
+              <w:rPr>
+                <w:rFonts w:ascii="Segoe UI" w:eastAsia="Times New Roman" w:hAnsi="Segoe UI" w:cs="Segoe UI"/>
+                <w:kern w:val="0"/>
+                <w:sz w:val="23"/>
+                <w:szCs w:val="23"/>
+                <w14:ligatures w14:val="none"/>
+              </w:rPr>
+              <w:br/>
+              <w:t>• Support network (consultants) is effective and accessible.</w:t>
             </w:r>
           </w:p>
         </w:tc>
@@ -13285,48 +13558,17 @@
                 <w:szCs w:val="23"/>
                 <w14:ligatures w14:val="none"/>
               </w:rPr>
-              <w:t>Goal:</w:t>
-            </w:r>
-            <w:r>
-              <w:rPr>
-                <w:rFonts w:ascii="Segoe UI" w:eastAsia="Times New Roman" w:hAnsi="Segoe UI" w:cs="Segoe UI"/>
-                <w:kern w:val="0"/>
-                <w:sz w:val="23"/>
-                <w:szCs w:val="23"/>
-                <w14:ligatures w14:val="none"/>
-              </w:rPr>
-              <w:t xml:space="preserve"> Enhanced provincial economic growth and formalization through a </w:t>
-            </w:r>
-            <w:r>
-              <w:rPr>
-                <w:rFonts w:ascii="Segoe UI" w:eastAsia="Times New Roman" w:hAnsi="Segoe UI" w:cs="Segoe UI"/>
-                <w:kern w:val="0"/>
-                <w:sz w:val="23"/>
-                <w:szCs w:val="23"/>
-                <w14:ligatures w14:val="none"/>
-              </w:rPr>
-              <w:lastRenderedPageBreak/>
-              <w:t xml:space="preserve">competitive, </w:t>
-            </w:r>
-            <w:r>
-              <w:rPr>
-                <w:rFonts w:ascii="Segoe UI" w:eastAsia="Times New Roman" w:hAnsi="Segoe UI" w:cs="Segoe UI"/>
-                <w:kern w:val="0"/>
-                <w:sz w:val="23"/>
-                <w:szCs w:val="23"/>
-                <w14:ligatures w14:val="none"/>
-              </w:rPr>
-              <w:t>digitally enabled</w:t>
-            </w:r>
-            <w:r>
-              <w:rPr>
-                <w:rFonts w:ascii="Segoe UI" w:eastAsia="Times New Roman" w:hAnsi="Segoe UI" w:cs="Segoe UI"/>
-                <w:kern w:val="0"/>
-                <w:sz w:val="23"/>
-                <w:szCs w:val="23"/>
-                <w14:ligatures w14:val="none"/>
-              </w:rPr>
-              <w:t xml:space="preserve"> SME sector.</w:t>
+              <w:t>Outcome 2:</w:t>
+            </w:r>
+            <w:r>
+              <w:rPr>
+                <w:rFonts w:ascii="Segoe UI" w:eastAsia="Times New Roman" w:hAnsi="Segoe UI" w:cs="Segoe UI"/>
+                <w:kern w:val="0"/>
+                <w:sz w:val="23"/>
+                <w:szCs w:val="23"/>
+                <w14:ligatures w14:val="none"/>
+              </w:rPr>
+              <w:t> SMEs have improved access to formal finance through data-driven credibility.</w:t>
             </w:r>
           </w:p>
         </w:tc>
@@ -13354,30 +13596,7 @@
                 <w:szCs w:val="23"/>
                 <w14:ligatures w14:val="none"/>
               </w:rPr>
-              <w:lastRenderedPageBreak/>
-              <w:t>1. Increase in KP's Ease of Doing Business (</w:t>
-            </w:r>
-            <w:proofErr w:type="spellStart"/>
-            <w:r>
-              <w:rPr>
-                <w:rFonts w:ascii="Segoe UI" w:eastAsia="Times New Roman" w:hAnsi="Segoe UI" w:cs="Segoe UI"/>
-                <w:kern w:val="0"/>
-                <w:sz w:val="23"/>
-                <w:szCs w:val="23"/>
-                <w14:ligatures w14:val="none"/>
-              </w:rPr>
-              <w:t>EoDB</w:t>
-            </w:r>
-            <w:proofErr w:type="spellEnd"/>
-            <w:r>
-              <w:rPr>
-                <w:rFonts w:ascii="Segoe UI" w:eastAsia="Times New Roman" w:hAnsi="Segoe UI" w:cs="Segoe UI"/>
-                <w:kern w:val="0"/>
-                <w:sz w:val="23"/>
-                <w:szCs w:val="23"/>
-                <w14:ligatures w14:val="none"/>
-              </w:rPr>
-              <w:t>) ranking related to business digitalization.</w:t>
+              <w:t>1. 300+ formal loan applications facilitated/processed using Digital Health Score.</w:t>
             </w:r>
             <w:r>
               <w:rPr>
@@ -13388,17 +13607,7 @@
                 <w14:ligatures w14:val="none"/>
               </w:rPr>
               <w:br/>
-            </w:r>
-            <w:r>
-              <w:rPr>
-                <w:rFonts w:ascii="Segoe UI" w:eastAsia="Times New Roman" w:hAnsi="Segoe UI" w:cs="Segoe UI"/>
-                <w:kern w:val="0"/>
-                <w:sz w:val="23"/>
-                <w:szCs w:val="23"/>
-                <w14:ligatures w14:val="none"/>
-              </w:rPr>
-              <w:lastRenderedPageBreak/>
-              <w:t>2. Estimated increase in provincial tax revenue from formalized SME clusters (15% target).</w:t>
+              <w:t>2. Aggregate value of loans disbursed to participating SMEs.</w:t>
             </w:r>
           </w:p>
         </w:tc>
@@ -13426,30 +13635,7 @@
                 <w:szCs w:val="23"/>
                 <w14:ligatures w14:val="none"/>
               </w:rPr>
-              <w:lastRenderedPageBreak/>
-              <w:t xml:space="preserve">1. World Bank / Provincial </w:t>
-            </w:r>
-            <w:proofErr w:type="spellStart"/>
-            <w:r>
-              <w:rPr>
-                <w:rFonts w:ascii="Segoe UI" w:eastAsia="Times New Roman" w:hAnsi="Segoe UI" w:cs="Segoe UI"/>
-                <w:kern w:val="0"/>
-                <w:sz w:val="23"/>
-                <w:szCs w:val="23"/>
-                <w14:ligatures w14:val="none"/>
-              </w:rPr>
-              <w:t>EoDB</w:t>
-            </w:r>
-            <w:proofErr w:type="spellEnd"/>
-            <w:r>
-              <w:rPr>
-                <w:rFonts w:ascii="Segoe UI" w:eastAsia="Times New Roman" w:hAnsi="Segoe UI" w:cs="Segoe UI"/>
-                <w:kern w:val="0"/>
-                <w:sz w:val="23"/>
-                <w:szCs w:val="23"/>
-                <w14:ligatures w14:val="none"/>
-              </w:rPr>
-              <w:t xml:space="preserve"> reports.</w:t>
+              <w:t>1. Reports from partner banks (BoK)/Bankability Hub logs.</w:t>
             </w:r>
             <w:r>
               <w:rPr>
@@ -13460,18 +13646,7 @@
                 <w14:ligatures w14:val="none"/>
               </w:rPr>
               <w:br/>
-              <w:t xml:space="preserve">2. KP Revenue Authority (KPRA) </w:t>
-            </w:r>
-            <w:r>
-              <w:rPr>
-                <w:rFonts w:ascii="Segoe UI" w:eastAsia="Times New Roman" w:hAnsi="Segoe UI" w:cs="Segoe UI"/>
-                <w:kern w:val="0"/>
-                <w:sz w:val="23"/>
-                <w:szCs w:val="23"/>
-                <w14:ligatures w14:val="none"/>
-              </w:rPr>
-              <w:lastRenderedPageBreak/>
-              <w:t>collection data from targeted sectors/clusters.</w:t>
+              <w:t>2. Bank of Khyber and partner fintech data sharing (aggregate).</w:t>
             </w:r>
           </w:p>
         </w:tc>
@@ -13499,8 +13674,7 @@
                 <w:szCs w:val="23"/>
                 <w14:ligatures w14:val="none"/>
               </w:rPr>
-              <w:lastRenderedPageBreak/>
-              <w:t>• Macro-economic and political stability persists.</w:t>
+              <w:t>• Banks accept and integrate the Digital Health Score into their risk models.</w:t>
             </w:r>
             <w:r>
               <w:rPr>
@@ -13511,18 +13685,7 @@
                 <w14:ligatures w14:val="none"/>
               </w:rPr>
               <w:br/>
-              <w:t xml:space="preserve">• Financial sector remains engaged </w:t>
-            </w:r>
-            <w:r>
-              <w:rPr>
-                <w:rFonts w:ascii="Segoe UI" w:eastAsia="Times New Roman" w:hAnsi="Segoe UI" w:cs="Segoe UI"/>
-                <w:kern w:val="0"/>
-                <w:sz w:val="23"/>
-                <w:szCs w:val="23"/>
-                <w14:ligatures w14:val="none"/>
-              </w:rPr>
-              <w:lastRenderedPageBreak/>
-              <w:t>with the alternative data model.</w:t>
+              <w:t>• SMEs are willing to share financial data with banks via consent.</w:t>
             </w:r>
           </w:p>
         </w:tc>
@@ -13554,18 +13717,17 @@
                 <w:szCs w:val="23"/>
                 <w14:ligatures w14:val="none"/>
               </w:rPr>
-              <w:lastRenderedPageBreak/>
-              <w:t>Outcome 1:</w:t>
-            </w:r>
-            <w:r>
-              <w:rPr>
-                <w:rFonts w:ascii="Segoe UI" w:eastAsia="Times New Roman" w:hAnsi="Segoe UI" w:cs="Segoe UI"/>
-                <w:kern w:val="0"/>
-                <w:sz w:val="23"/>
-                <w:szCs w:val="23"/>
-                <w14:ligatures w14:val="none"/>
-              </w:rPr>
-              <w:t> SMEs operate with improved efficiency, transparency, and compliance.</w:t>
+              <w:t>Output 1:</w:t>
+            </w:r>
+            <w:r>
+              <w:rPr>
+                <w:rFonts w:ascii="Segoe UI" w:eastAsia="Times New Roman" w:hAnsi="Segoe UI" w:cs="Segoe UI"/>
+                <w:kern w:val="0"/>
+                <w:sz w:val="23"/>
+                <w:szCs w:val="23"/>
+                <w14:ligatures w14:val="none"/>
+              </w:rPr>
+              <w:t> A fully functional and adopted KP-DEEP digital platform (Web &amp; Mobile).</w:t>
             </w:r>
           </w:p>
         </w:tc>
@@ -13593,7 +13755,18 @@
                 <w:szCs w:val="23"/>
                 <w14:ligatures w14:val="none"/>
               </w:rPr>
-              <w:t xml:space="preserve">1. </w:t>
+              <w:t>1. Web Portal and Mobile App developed, tested, and launched.</w:t>
+            </w:r>
+            <w:r>
+              <w:rPr>
+                <w:rFonts w:ascii="Segoe UI" w:eastAsia="Times New Roman" w:hAnsi="Segoe UI" w:cs="Segoe UI"/>
+                <w:kern w:val="0"/>
+                <w:sz w:val="23"/>
+                <w:szCs w:val="23"/>
+                <w14:ligatures w14:val="none"/>
+              </w:rPr>
+              <w:br/>
+              <w:t xml:space="preserve">2. </w:t>
             </w:r>
             <w:r>
               <w:rPr>
@@ -13613,27 +13786,17 @@
                 <w:szCs w:val="23"/>
                 <w14:ligatures w14:val="none"/>
               </w:rPr>
-              <w:t>t least 1,500</w:t>
-            </w:r>
-            <w:r>
-              <w:rPr>
-                <w:rFonts w:ascii="Segoe UI" w:eastAsia="Times New Roman" w:hAnsi="Segoe UI" w:cs="Segoe UI"/>
-                <w:kern w:val="0"/>
-                <w:sz w:val="23"/>
-                <w:szCs w:val="23"/>
-                <w14:ligatures w14:val="none"/>
-              </w:rPr>
-              <w:t xml:space="preserve"> </w:t>
-            </w:r>
-            <w:r>
-              <w:rPr>
-                <w:rFonts w:ascii="Segoe UI" w:eastAsia="Times New Roman" w:hAnsi="Segoe UI" w:cs="Segoe UI"/>
-                <w:kern w:val="0"/>
-                <w:sz w:val="23"/>
-                <w:szCs w:val="23"/>
-                <w14:ligatures w14:val="none"/>
-              </w:rPr>
-              <w:t>SMEs using integrated digital management systems.</w:t>
+              <w:t>t least 75</w:t>
+            </w:r>
+            <w:r>
+              <w:rPr>
+                <w:rFonts w:ascii="Segoe UI" w:eastAsia="Times New Roman" w:hAnsi="Segoe UI" w:cs="Segoe UI"/>
+                <w:kern w:val="0"/>
+                <w:sz w:val="23"/>
+                <w:szCs w:val="23"/>
+                <w14:ligatures w14:val="none"/>
+              </w:rPr>
+              <w:t xml:space="preserve"> Digital Implementation Consultants (DICs) trained and active.</w:t>
             </w:r>
             <w:r>
               <w:rPr>
@@ -13644,7 +13807,35 @@
                 <w14:ligatures w14:val="none"/>
               </w:rPr>
               <w:br/>
-              <w:t>2. 25% average reduction in inventory discrepancies.</w:t>
+              <w:t>3. 20+ vetted software vendors empaneled.</w:t>
+            </w:r>
+          </w:p>
+        </w:tc>
+        <w:tc>
+          <w:tcPr>
+            <w:tcW w:w="0" w:type="auto"/>
+            <w:hideMark/>
+          </w:tcPr>
+          <w:p>
+            <w:pPr>
+              <w:spacing w:line="375" w:lineRule="atLeast"/>
+              <w:rPr>
+                <w:rFonts w:ascii="Segoe UI" w:eastAsia="Times New Roman" w:hAnsi="Segoe UI" w:cs="Segoe UI"/>
+                <w:kern w:val="0"/>
+                <w:sz w:val="23"/>
+                <w:szCs w:val="23"/>
+                <w14:ligatures w14:val="none"/>
+              </w:rPr>
+            </w:pPr>
+            <w:r>
+              <w:rPr>
+                <w:rFonts w:ascii="Segoe UI" w:eastAsia="Times New Roman" w:hAnsi="Segoe UI" w:cs="Segoe UI"/>
+                <w:kern w:val="0"/>
+                <w:sz w:val="23"/>
+                <w:szCs w:val="23"/>
+                <w14:ligatures w14:val="none"/>
+              </w:rPr>
+              <w:t>1. Technical delivery reports, UAT sign-offs.</w:t>
             </w:r>
             <w:r>
               <w:rPr>
@@ -13655,7 +13846,18 @@
                 <w14:ligatures w14:val="none"/>
               </w:rPr>
               <w:br/>
-              <w:t>3. 100% of participating SMEs generate digital, FBR-aligned invoices.</w:t>
+              <w:t>2. DIC certification registry and activity logs.</w:t>
+            </w:r>
+            <w:r>
+              <w:rPr>
+                <w:rFonts w:ascii="Segoe UI" w:eastAsia="Times New Roman" w:hAnsi="Segoe UI" w:cs="Segoe UI"/>
+                <w:kern w:val="0"/>
+                <w:sz w:val="23"/>
+                <w:szCs w:val="23"/>
+                <w14:ligatures w14:val="none"/>
+              </w:rPr>
+              <w:br/>
+              <w:t>3. Signed MoUs with vendors, active listings in catalog.</w:t>
             </w:r>
           </w:p>
         </w:tc>
@@ -13683,7 +13885,7 @@
                 <w:szCs w:val="23"/>
                 <w14:ligatures w14:val="none"/>
               </w:rPr>
-              <w:t>1. KP-DEEP Admin Dashboard (active users).</w:t>
+              <w:t>• KPITB infrastructure can support the platform's scale and security requirements.</w:t>
             </w:r>
             <w:r>
               <w:rPr>
@@ -13694,57 +13896,7 @@
                 <w14:ligatures w14:val="none"/>
               </w:rPr>
               <w:br/>
-              <w:t>2. Sample-based pre/post-inventory audits.</w:t>
-            </w:r>
-            <w:r>
-              <w:rPr>
-                <w:rFonts w:ascii="Segoe UI" w:eastAsia="Times New Roman" w:hAnsi="Segoe UI" w:cs="Segoe UI"/>
-                <w:kern w:val="0"/>
-                <w:sz w:val="23"/>
-                <w:szCs w:val="23"/>
-                <w14:ligatures w14:val="none"/>
-              </w:rPr>
-              <w:br/>
-              <w:t>3. System logs of invoice generation.</w:t>
-            </w:r>
-          </w:p>
-        </w:tc>
-        <w:tc>
-          <w:tcPr>
-            <w:tcW w:w="0" w:type="auto"/>
-            <w:hideMark/>
-          </w:tcPr>
-          <w:p>
-            <w:pPr>
-              <w:spacing w:line="375" w:lineRule="atLeast"/>
-              <w:rPr>
-                <w:rFonts w:ascii="Segoe UI" w:eastAsia="Times New Roman" w:hAnsi="Segoe UI" w:cs="Segoe UI"/>
-                <w:kern w:val="0"/>
-                <w:sz w:val="23"/>
-                <w:szCs w:val="23"/>
-                <w14:ligatures w14:val="none"/>
-              </w:rPr>
-            </w:pPr>
-            <w:r>
-              <w:rPr>
-                <w:rFonts w:ascii="Segoe UI" w:eastAsia="Times New Roman" w:hAnsi="Segoe UI" w:cs="Segoe UI"/>
-                <w:kern w:val="0"/>
-                <w:sz w:val="23"/>
-                <w:szCs w:val="23"/>
-                <w14:ligatures w14:val="none"/>
-              </w:rPr>
-              <w:t>• SMEs perceive tangible value in digital tools.</w:t>
-            </w:r>
-            <w:r>
-              <w:rPr>
-                <w:rFonts w:ascii="Segoe UI" w:eastAsia="Times New Roman" w:hAnsi="Segoe UI" w:cs="Segoe UI"/>
-                <w:kern w:val="0"/>
-                <w:sz w:val="23"/>
-                <w:szCs w:val="23"/>
-                <w14:ligatures w14:val="none"/>
-              </w:rPr>
-              <w:br/>
-              <w:t>• Support network (consultants) is effective and accessible.</w:t>
+              <w:t>• Quality local tech talent is available for development and support.</w:t>
             </w:r>
           </w:p>
         </w:tc>
@@ -13776,17 +13928,18 @@
                 <w:szCs w:val="23"/>
                 <w14:ligatures w14:val="none"/>
               </w:rPr>
-              <w:t>Outcome 2:</w:t>
-            </w:r>
-            <w:r>
-              <w:rPr>
-                <w:rFonts w:ascii="Segoe UI" w:eastAsia="Times New Roman" w:hAnsi="Segoe UI" w:cs="Segoe UI"/>
-                <w:kern w:val="0"/>
-                <w:sz w:val="23"/>
-                <w:szCs w:val="23"/>
-                <w14:ligatures w14:val="none"/>
-              </w:rPr>
-              <w:t> SMEs have improved access to formal finance through data-driven credibility.</w:t>
+              <w:lastRenderedPageBreak/>
+              <w:t>Output 2:</w:t>
+            </w:r>
+            <w:r>
+              <w:rPr>
+                <w:rFonts w:ascii="Segoe UI" w:eastAsia="Times New Roman" w:hAnsi="Segoe UI" w:cs="Segoe UI"/>
+                <w:kern w:val="0"/>
+                <w:sz w:val="23"/>
+                <w:szCs w:val="23"/>
+                <w14:ligatures w14:val="none"/>
+              </w:rPr>
+              <w:t> SMEs are onboarded, trained, and supported.</w:t>
             </w:r>
           </w:p>
         </w:tc>
@@ -13814,7 +13967,7 @@
                 <w:szCs w:val="23"/>
                 <w14:ligatures w14:val="none"/>
               </w:rPr>
-              <w:t>1. 300+ formal loan applications facilitated/processed using Digital Health Score.</w:t>
+              <w:t>1. # of SMEs completing the digital onboarding journey.</w:t>
             </w:r>
             <w:r>
               <w:rPr>
@@ -13825,7 +13978,18 @@
                 <w14:ligatures w14:val="none"/>
               </w:rPr>
               <w:br/>
-              <w:t>2. Aggregate value of loans disbursed to participating SMEs.</w:t>
+              <w:t>2. # of training sessions conducted and attendance rates.</w:t>
+            </w:r>
+            <w:r>
+              <w:rPr>
+                <w:rFonts w:ascii="Segoe UI" w:eastAsia="Times New Roman" w:hAnsi="Segoe UI" w:cs="Segoe UI"/>
+                <w:kern w:val="0"/>
+                <w:sz w:val="23"/>
+                <w:szCs w:val="23"/>
+                <w14:ligatures w14:val="none"/>
+              </w:rPr>
+              <w:br/>
+              <w:t>3. Average SME satisfaction score with support (out of 10).</w:t>
             </w:r>
           </w:p>
         </w:tc>
@@ -13853,29 +14017,7 @@
                 <w:szCs w:val="23"/>
                 <w14:ligatures w14:val="none"/>
               </w:rPr>
-              <w:t>1. Reports from partner banks (</w:t>
-            </w:r>
-            <w:proofErr w:type="spellStart"/>
-            <w:r>
-              <w:rPr>
-                <w:rFonts w:ascii="Segoe UI" w:eastAsia="Times New Roman" w:hAnsi="Segoe UI" w:cs="Segoe UI"/>
-                <w:kern w:val="0"/>
-                <w:sz w:val="23"/>
-                <w:szCs w:val="23"/>
-                <w14:ligatures w14:val="none"/>
-              </w:rPr>
-              <w:t>BoK</w:t>
-            </w:r>
-            <w:proofErr w:type="spellEnd"/>
-            <w:r>
-              <w:rPr>
-                <w:rFonts w:ascii="Segoe UI" w:eastAsia="Times New Roman" w:hAnsi="Segoe UI" w:cs="Segoe UI"/>
-                <w:kern w:val="0"/>
-                <w:sz w:val="23"/>
-                <w:szCs w:val="23"/>
-                <w14:ligatures w14:val="none"/>
-              </w:rPr>
-              <w:t>)/Bankability Hub logs.</w:t>
+              <w:t>1. Grantee records in Admin Dashboard.</w:t>
             </w:r>
             <w:r>
               <w:rPr>
@@ -13886,7 +14028,18 @@
                 <w14:ligatures w14:val="none"/>
               </w:rPr>
               <w:br/>
-              <w:t>2. Bank of Khyber and partner fintech data sharing (aggregate).</w:t>
+              <w:t>2. Training attendance logs, feedback forms.</w:t>
+            </w:r>
+            <w:r>
+              <w:rPr>
+                <w:rFonts w:ascii="Segoe UI" w:eastAsia="Times New Roman" w:hAnsi="Segoe UI" w:cs="Segoe UI"/>
+                <w:kern w:val="0"/>
+                <w:sz w:val="23"/>
+                <w:szCs w:val="23"/>
+                <w14:ligatures w14:val="none"/>
+              </w:rPr>
+              <w:br/>
+              <w:t>3. Post-implementation survey results.</w:t>
             </w:r>
           </w:p>
         </w:tc>
@@ -13914,7 +14067,7 @@
                 <w:szCs w:val="23"/>
                 <w14:ligatures w14:val="none"/>
               </w:rPr>
-              <w:t>• Banks accept and integrate the Digital Health Score into their risk models.</w:t>
+              <w:t>• SMEs have basic digital literacy/readiness.</w:t>
             </w:r>
             <w:r>
               <w:rPr>
@@ -13925,7 +14078,7 @@
                 <w14:ligatures w14:val="none"/>
               </w:rPr>
               <w:br/>
-              <w:t>• SMEs are willing to share financial data with banks via consent.</w:t>
+              <w:t>• Connectivity, while intermittent, allows for periodic data sync.</w:t>
             </w:r>
           </w:p>
         </w:tc>
@@ -13957,45 +14110,7 @@
                 <w:szCs w:val="23"/>
                 <w14:ligatures w14:val="none"/>
               </w:rPr>
-              <w:t>Output 1:</w:t>
-            </w:r>
-            <w:r>
-              <w:rPr>
-                <w:rFonts w:ascii="Segoe UI" w:eastAsia="Times New Roman" w:hAnsi="Segoe UI" w:cs="Segoe UI"/>
-                <w:kern w:val="0"/>
-                <w:sz w:val="23"/>
-                <w:szCs w:val="23"/>
-                <w14:ligatures w14:val="none"/>
-              </w:rPr>
-              <w:t> A fully functional and adopted KP-DEEP digital platform (Web &amp; Mobile).</w:t>
-            </w:r>
-          </w:p>
-        </w:tc>
-        <w:tc>
-          <w:tcPr>
-            <w:tcW w:w="0" w:type="auto"/>
-            <w:hideMark/>
-          </w:tcPr>
-          <w:p>
-            <w:pPr>
-              <w:spacing w:line="375" w:lineRule="atLeast"/>
-              <w:rPr>
-                <w:rFonts w:ascii="Segoe UI" w:eastAsia="Times New Roman" w:hAnsi="Segoe UI" w:cs="Segoe UI"/>
-                <w:kern w:val="0"/>
-                <w:sz w:val="23"/>
-                <w:szCs w:val="23"/>
-                <w14:ligatures w14:val="none"/>
-              </w:rPr>
-            </w:pPr>
-            <w:r>
-              <w:rPr>
-                <w:rFonts w:ascii="Segoe UI" w:eastAsia="Times New Roman" w:hAnsi="Segoe UI" w:cs="Segoe UI"/>
-                <w:kern w:val="0"/>
-                <w:sz w:val="23"/>
-                <w:szCs w:val="23"/>
-                <w14:ligatures w14:val="none"/>
-              </w:rPr>
-              <w:t>1. Web Portal and Mobile App developed, tested, and launched.</w:t>
+              <w:t>Activities:</w:t>
             </w:r>
             <w:r>
               <w:rPr>
@@ -14006,37 +14121,7 @@
                 <w14:ligatures w14:val="none"/>
               </w:rPr>
               <w:br/>
-              <w:t xml:space="preserve">2. </w:t>
-            </w:r>
-            <w:r>
-              <w:rPr>
-                <w:rFonts w:ascii="Segoe UI" w:eastAsia="Times New Roman" w:hAnsi="Segoe UI" w:cs="Segoe UI"/>
-                <w:kern w:val="0"/>
-                <w:sz w:val="23"/>
-                <w:szCs w:val="23"/>
-                <w14:ligatures w14:val="none"/>
-              </w:rPr>
-              <w:t>A</w:t>
-            </w:r>
-            <w:r>
-              <w:rPr>
-                <w:rFonts w:ascii="Segoe UI" w:eastAsia="Times New Roman" w:hAnsi="Segoe UI" w:cs="Segoe UI"/>
-                <w:kern w:val="0"/>
-                <w:sz w:val="23"/>
-                <w:szCs w:val="23"/>
-                <w14:ligatures w14:val="none"/>
-              </w:rPr>
-              <w:t>t least 75</w:t>
-            </w:r>
-            <w:r>
-              <w:rPr>
-                <w:rFonts w:ascii="Segoe UI" w:eastAsia="Times New Roman" w:hAnsi="Segoe UI" w:cs="Segoe UI"/>
-                <w:kern w:val="0"/>
-                <w:sz w:val="23"/>
-                <w:szCs w:val="23"/>
-                <w14:ligatures w14:val="none"/>
-              </w:rPr>
-              <w:t xml:space="preserve"> Digital Implementation Consultants (DICs) trained and active.</w:t>
+              <w:t>1. Develop &amp; deploy the KP-DEEP Web Portal and Mobile App.</w:t>
             </w:r>
             <w:r>
               <w:rPr>
@@ -14047,35 +14132,7 @@
                 <w14:ligatures w14:val="none"/>
               </w:rPr>
               <w:br/>
-              <w:t>3. 20+ vetted software vendors empaneled.</w:t>
-            </w:r>
-          </w:p>
-        </w:tc>
-        <w:tc>
-          <w:tcPr>
-            <w:tcW w:w="0" w:type="auto"/>
-            <w:hideMark/>
-          </w:tcPr>
-          <w:p>
-            <w:pPr>
-              <w:spacing w:line="375" w:lineRule="atLeast"/>
-              <w:rPr>
-                <w:rFonts w:ascii="Segoe UI" w:eastAsia="Times New Roman" w:hAnsi="Segoe UI" w:cs="Segoe UI"/>
-                <w:kern w:val="0"/>
-                <w:sz w:val="23"/>
-                <w:szCs w:val="23"/>
-                <w14:ligatures w14:val="none"/>
-              </w:rPr>
-            </w:pPr>
-            <w:r>
-              <w:rPr>
-                <w:rFonts w:ascii="Segoe UI" w:eastAsia="Times New Roman" w:hAnsi="Segoe UI" w:cs="Segoe UI"/>
-                <w:kern w:val="0"/>
-                <w:sz w:val="23"/>
-                <w:szCs w:val="23"/>
-                <w14:ligatures w14:val="none"/>
-              </w:rPr>
-              <w:t>1. Technical delivery reports, UAT sign-offs.</w:t>
+              <w:t>2. Empanel software vendors and DICs.</w:t>
             </w:r>
             <w:r>
               <w:rPr>
@@ -14086,7 +14143,7 @@
                 <w14:ligatures w14:val="none"/>
               </w:rPr>
               <w:br/>
-              <w:t>2. DIC certification registry and activity logs.</w:t>
+              <w:t>3. Conduct outreach, screening, and onboarding of SMEs.</w:t>
             </w:r>
             <w:r>
               <w:rPr>
@@ -14097,57 +14154,7 @@
                 <w14:ligatures w14:val="none"/>
               </w:rPr>
               <w:br/>
-              <w:t xml:space="preserve">3. Signed </w:t>
-            </w:r>
-            <w:proofErr w:type="spellStart"/>
-            <w:r>
-              <w:rPr>
-                <w:rFonts w:ascii="Segoe UI" w:eastAsia="Times New Roman" w:hAnsi="Segoe UI" w:cs="Segoe UI"/>
-                <w:kern w:val="0"/>
-                <w:sz w:val="23"/>
-                <w:szCs w:val="23"/>
-                <w14:ligatures w14:val="none"/>
-              </w:rPr>
-              <w:t>MoUs</w:t>
-            </w:r>
-            <w:proofErr w:type="spellEnd"/>
-            <w:r>
-              <w:rPr>
-                <w:rFonts w:ascii="Segoe UI" w:eastAsia="Times New Roman" w:hAnsi="Segoe UI" w:cs="Segoe UI"/>
-                <w:kern w:val="0"/>
-                <w:sz w:val="23"/>
-                <w:szCs w:val="23"/>
-                <w14:ligatures w14:val="none"/>
-              </w:rPr>
-              <w:t xml:space="preserve"> with vendors, active listings in catalog.</w:t>
-            </w:r>
-          </w:p>
-        </w:tc>
-        <w:tc>
-          <w:tcPr>
-            <w:tcW w:w="0" w:type="auto"/>
-            <w:hideMark/>
-          </w:tcPr>
-          <w:p>
-            <w:pPr>
-              <w:spacing w:line="375" w:lineRule="atLeast"/>
-              <w:rPr>
-                <w:rFonts w:ascii="Segoe UI" w:eastAsia="Times New Roman" w:hAnsi="Segoe UI" w:cs="Segoe UI"/>
-                <w:kern w:val="0"/>
-                <w:sz w:val="23"/>
-                <w:szCs w:val="23"/>
-                <w14:ligatures w14:val="none"/>
-              </w:rPr>
-            </w:pPr>
-            <w:r>
-              <w:rPr>
-                <w:rFonts w:ascii="Segoe UI" w:eastAsia="Times New Roman" w:hAnsi="Segoe UI" w:cs="Segoe UI"/>
-                <w:kern w:val="0"/>
-                <w:sz w:val="23"/>
-                <w:szCs w:val="23"/>
-                <w14:ligatures w14:val="none"/>
-              </w:rPr>
-              <w:t>• KPITB infrastructure can support the platform's scale and security requirements.</w:t>
+              <w:t>4. Distribute grants, provide implementation &amp; training support.</w:t>
             </w:r>
             <w:r>
               <w:rPr>
@@ -14158,12 +14165,21 @@
                 <w14:ligatures w14:val="none"/>
               </w:rPr>
               <w:br/>
-              <w:t>• Quality local tech talent is available for development and support.</w:t>
-            </w:r>
-          </w:p>
-        </w:tc>
-      </w:tr>
-      <w:tr>
+              <w:t>5. Facilitate integrations with banks, FBR, and KPRA.</w:t>
+            </w:r>
+            <w:r>
+              <w:rPr>
+                <w:rFonts w:ascii="Segoe UI" w:eastAsia="Times New Roman" w:hAnsi="Segoe UI" w:cs="Segoe UI"/>
+                <w:kern w:val="0"/>
+                <w:sz w:val="23"/>
+                <w:szCs w:val="23"/>
+                <w14:ligatures w14:val="none"/>
+              </w:rPr>
+              <w:br/>
+              <w:t>6. Monitor usage, provide ongoing support, and evaluate impact.</w:t>
+            </w:r>
+          </w:p>
+        </w:tc>
         <w:tc>
           <w:tcPr>
             <w:tcW w:w="0" w:type="auto"/>
@@ -14190,284 +14206,6 @@
                 <w:szCs w:val="23"/>
                 <w14:ligatures w14:val="none"/>
               </w:rPr>
-              <w:lastRenderedPageBreak/>
-              <w:t>Output 2:</w:t>
-            </w:r>
-            <w:r>
-              <w:rPr>
-                <w:rFonts w:ascii="Segoe UI" w:eastAsia="Times New Roman" w:hAnsi="Segoe UI" w:cs="Segoe UI"/>
-                <w:kern w:val="0"/>
-                <w:sz w:val="23"/>
-                <w:szCs w:val="23"/>
-                <w14:ligatures w14:val="none"/>
-              </w:rPr>
-              <w:t> SMEs are onboarded, trained, and supported.</w:t>
-            </w:r>
-          </w:p>
-        </w:tc>
-        <w:tc>
-          <w:tcPr>
-            <w:tcW w:w="0" w:type="auto"/>
-            <w:hideMark/>
-          </w:tcPr>
-          <w:p>
-            <w:pPr>
-              <w:spacing w:line="375" w:lineRule="atLeast"/>
-              <w:rPr>
-                <w:rFonts w:ascii="Segoe UI" w:eastAsia="Times New Roman" w:hAnsi="Segoe UI" w:cs="Segoe UI"/>
-                <w:kern w:val="0"/>
-                <w:sz w:val="23"/>
-                <w:szCs w:val="23"/>
-                <w14:ligatures w14:val="none"/>
-              </w:rPr>
-            </w:pPr>
-            <w:r>
-              <w:rPr>
-                <w:rFonts w:ascii="Segoe UI" w:eastAsia="Times New Roman" w:hAnsi="Segoe UI" w:cs="Segoe UI"/>
-                <w:kern w:val="0"/>
-                <w:sz w:val="23"/>
-                <w:szCs w:val="23"/>
-                <w14:ligatures w14:val="none"/>
-              </w:rPr>
-              <w:t>1. # of SMEs completing the digital onboarding journey.</w:t>
-            </w:r>
-            <w:r>
-              <w:rPr>
-                <w:rFonts w:ascii="Segoe UI" w:eastAsia="Times New Roman" w:hAnsi="Segoe UI" w:cs="Segoe UI"/>
-                <w:kern w:val="0"/>
-                <w:sz w:val="23"/>
-                <w:szCs w:val="23"/>
-                <w14:ligatures w14:val="none"/>
-              </w:rPr>
-              <w:br/>
-              <w:t>2. # of training sessions conducted and attendance rates.</w:t>
-            </w:r>
-            <w:r>
-              <w:rPr>
-                <w:rFonts w:ascii="Segoe UI" w:eastAsia="Times New Roman" w:hAnsi="Segoe UI" w:cs="Segoe UI"/>
-                <w:kern w:val="0"/>
-                <w:sz w:val="23"/>
-                <w:szCs w:val="23"/>
-                <w14:ligatures w14:val="none"/>
-              </w:rPr>
-              <w:br/>
-              <w:t>3. Average SME satisfaction score with support (out of 10).</w:t>
-            </w:r>
-          </w:p>
-        </w:tc>
-        <w:tc>
-          <w:tcPr>
-            <w:tcW w:w="0" w:type="auto"/>
-            <w:hideMark/>
-          </w:tcPr>
-          <w:p>
-            <w:pPr>
-              <w:spacing w:line="375" w:lineRule="atLeast"/>
-              <w:rPr>
-                <w:rFonts w:ascii="Segoe UI" w:eastAsia="Times New Roman" w:hAnsi="Segoe UI" w:cs="Segoe UI"/>
-                <w:kern w:val="0"/>
-                <w:sz w:val="23"/>
-                <w:szCs w:val="23"/>
-                <w14:ligatures w14:val="none"/>
-              </w:rPr>
-            </w:pPr>
-            <w:r>
-              <w:rPr>
-                <w:rFonts w:ascii="Segoe UI" w:eastAsia="Times New Roman" w:hAnsi="Segoe UI" w:cs="Segoe UI"/>
-                <w:kern w:val="0"/>
-                <w:sz w:val="23"/>
-                <w:szCs w:val="23"/>
-                <w14:ligatures w14:val="none"/>
-              </w:rPr>
-              <w:t>1. Grantee records in Admin Dashboard.</w:t>
-            </w:r>
-            <w:r>
-              <w:rPr>
-                <w:rFonts w:ascii="Segoe UI" w:eastAsia="Times New Roman" w:hAnsi="Segoe UI" w:cs="Segoe UI"/>
-                <w:kern w:val="0"/>
-                <w:sz w:val="23"/>
-                <w:szCs w:val="23"/>
-                <w14:ligatures w14:val="none"/>
-              </w:rPr>
-              <w:br/>
-              <w:t>2. Training attendance logs, feedback forms.</w:t>
-            </w:r>
-            <w:r>
-              <w:rPr>
-                <w:rFonts w:ascii="Segoe UI" w:eastAsia="Times New Roman" w:hAnsi="Segoe UI" w:cs="Segoe UI"/>
-                <w:kern w:val="0"/>
-                <w:sz w:val="23"/>
-                <w:szCs w:val="23"/>
-                <w14:ligatures w14:val="none"/>
-              </w:rPr>
-              <w:br/>
-              <w:t>3. Post-implementation survey results.</w:t>
-            </w:r>
-          </w:p>
-        </w:tc>
-        <w:tc>
-          <w:tcPr>
-            <w:tcW w:w="0" w:type="auto"/>
-            <w:hideMark/>
-          </w:tcPr>
-          <w:p>
-            <w:pPr>
-              <w:spacing w:line="375" w:lineRule="atLeast"/>
-              <w:rPr>
-                <w:rFonts w:ascii="Segoe UI" w:eastAsia="Times New Roman" w:hAnsi="Segoe UI" w:cs="Segoe UI"/>
-                <w:kern w:val="0"/>
-                <w:sz w:val="23"/>
-                <w:szCs w:val="23"/>
-                <w14:ligatures w14:val="none"/>
-              </w:rPr>
-            </w:pPr>
-            <w:r>
-              <w:rPr>
-                <w:rFonts w:ascii="Segoe UI" w:eastAsia="Times New Roman" w:hAnsi="Segoe UI" w:cs="Segoe UI"/>
-                <w:kern w:val="0"/>
-                <w:sz w:val="23"/>
-                <w:szCs w:val="23"/>
-                <w14:ligatures w14:val="none"/>
-              </w:rPr>
-              <w:t>• SMEs have basic digital literacy/readiness.</w:t>
-            </w:r>
-            <w:r>
-              <w:rPr>
-                <w:rFonts w:ascii="Segoe UI" w:eastAsia="Times New Roman" w:hAnsi="Segoe UI" w:cs="Segoe UI"/>
-                <w:kern w:val="0"/>
-                <w:sz w:val="23"/>
-                <w:szCs w:val="23"/>
-                <w14:ligatures w14:val="none"/>
-              </w:rPr>
-              <w:br/>
-              <w:t>• Connectivity, while intermittent, allows for periodic data sync.</w:t>
-            </w:r>
-          </w:p>
-        </w:tc>
-      </w:tr>
-      <w:tr>
-        <w:tc>
-          <w:tcPr>
-            <w:tcW w:w="0" w:type="auto"/>
-            <w:hideMark/>
-          </w:tcPr>
-          <w:p>
-            <w:pPr>
-              <w:spacing w:line="375" w:lineRule="atLeast"/>
-              <w:rPr>
-                <w:rFonts w:ascii="Segoe UI" w:eastAsia="Times New Roman" w:hAnsi="Segoe UI" w:cs="Segoe UI"/>
-                <w:kern w:val="0"/>
-                <w:sz w:val="23"/>
-                <w:szCs w:val="23"/>
-                <w14:ligatures w14:val="none"/>
-              </w:rPr>
-            </w:pPr>
-            <w:r>
-              <w:rPr>
-                <w:rFonts w:ascii="Segoe UI" w:eastAsia="Times New Roman" w:hAnsi="Segoe UI" w:cs="Segoe UI"/>
-                <w:b/>
-                <w:bCs/>
-                <w:kern w:val="0"/>
-                <w:sz w:val="23"/>
-                <w:szCs w:val="23"/>
-                <w14:ligatures w14:val="none"/>
-              </w:rPr>
-              <w:t>Activities:</w:t>
-            </w:r>
-            <w:r>
-              <w:rPr>
-                <w:rFonts w:ascii="Segoe UI" w:eastAsia="Times New Roman" w:hAnsi="Segoe UI" w:cs="Segoe UI"/>
-                <w:kern w:val="0"/>
-                <w:sz w:val="23"/>
-                <w:szCs w:val="23"/>
-                <w14:ligatures w14:val="none"/>
-              </w:rPr>
-              <w:br/>
-              <w:t>1. Develop &amp; deploy the KP-DEEP Web Portal and Mobile App.</w:t>
-            </w:r>
-            <w:r>
-              <w:rPr>
-                <w:rFonts w:ascii="Segoe UI" w:eastAsia="Times New Roman" w:hAnsi="Segoe UI" w:cs="Segoe UI"/>
-                <w:kern w:val="0"/>
-                <w:sz w:val="23"/>
-                <w:szCs w:val="23"/>
-                <w14:ligatures w14:val="none"/>
-              </w:rPr>
-              <w:br/>
-              <w:t>2. Empanel software vendors and DICs.</w:t>
-            </w:r>
-            <w:r>
-              <w:rPr>
-                <w:rFonts w:ascii="Segoe UI" w:eastAsia="Times New Roman" w:hAnsi="Segoe UI" w:cs="Segoe UI"/>
-                <w:kern w:val="0"/>
-                <w:sz w:val="23"/>
-                <w:szCs w:val="23"/>
-                <w14:ligatures w14:val="none"/>
-              </w:rPr>
-              <w:br/>
-              <w:t>3. Conduct outreach, screening, and onboarding of SMEs.</w:t>
-            </w:r>
-            <w:r>
-              <w:rPr>
-                <w:rFonts w:ascii="Segoe UI" w:eastAsia="Times New Roman" w:hAnsi="Segoe UI" w:cs="Segoe UI"/>
-                <w:kern w:val="0"/>
-                <w:sz w:val="23"/>
-                <w:szCs w:val="23"/>
-                <w14:ligatures w14:val="none"/>
-              </w:rPr>
-              <w:br/>
-              <w:t>4. Distribute grants, provide implementation &amp; training support.</w:t>
-            </w:r>
-            <w:r>
-              <w:rPr>
-                <w:rFonts w:ascii="Segoe UI" w:eastAsia="Times New Roman" w:hAnsi="Segoe UI" w:cs="Segoe UI"/>
-                <w:kern w:val="0"/>
-                <w:sz w:val="23"/>
-                <w:szCs w:val="23"/>
-                <w14:ligatures w14:val="none"/>
-              </w:rPr>
-              <w:br/>
-              <w:t>5. Facilitate integrations with banks, FBR, and KPRA.</w:t>
-            </w:r>
-            <w:r>
-              <w:rPr>
-                <w:rFonts w:ascii="Segoe UI" w:eastAsia="Times New Roman" w:hAnsi="Segoe UI" w:cs="Segoe UI"/>
-                <w:kern w:val="0"/>
-                <w:sz w:val="23"/>
-                <w:szCs w:val="23"/>
-                <w14:ligatures w14:val="none"/>
-              </w:rPr>
-              <w:br/>
-              <w:t>6. Monitor usage, provide ongoing support, and evaluate impact.</w:t>
-            </w:r>
-          </w:p>
-        </w:tc>
-        <w:tc>
-          <w:tcPr>
-            <w:tcW w:w="0" w:type="auto"/>
-            <w:hideMark/>
-          </w:tcPr>
-          <w:p>
-            <w:pPr>
-              <w:spacing w:line="375" w:lineRule="atLeast"/>
-              <w:rPr>
-                <w:rFonts w:ascii="Segoe UI" w:eastAsia="Times New Roman" w:hAnsi="Segoe UI" w:cs="Segoe UI"/>
-                <w:kern w:val="0"/>
-                <w:sz w:val="23"/>
-                <w:szCs w:val="23"/>
-                <w14:ligatures w14:val="none"/>
-              </w:rPr>
-            </w:pPr>
-            <w:r>
-              <w:rPr>
-                <w:rFonts w:ascii="Segoe UI" w:eastAsia="Times New Roman" w:hAnsi="Segoe UI" w:cs="Segoe UI"/>
-                <w:b/>
-                <w:bCs/>
-                <w:kern w:val="0"/>
-                <w:sz w:val="23"/>
-                <w:szCs w:val="23"/>
-                <w14:ligatures w14:val="none"/>
-              </w:rPr>
               <w:t>Inputs:</w:t>
             </w:r>
             <w:r>
@@ -14512,29 +14250,7 @@
                 <w14:ligatures w14:val="none"/>
               </w:rPr>
               <w:br/>
-              <w:t xml:space="preserve">• Partnerships (SMEDA, FPCCI, </w:t>
-            </w:r>
-            <w:proofErr w:type="spellStart"/>
-            <w:r>
-              <w:rPr>
-                <w:rFonts w:ascii="Segoe UI" w:eastAsia="Times New Roman" w:hAnsi="Segoe UI" w:cs="Segoe UI"/>
-                <w:kern w:val="0"/>
-                <w:sz w:val="23"/>
-                <w:szCs w:val="23"/>
-                <w14:ligatures w14:val="none"/>
-              </w:rPr>
-              <w:t>BoK</w:t>
-            </w:r>
-            <w:proofErr w:type="spellEnd"/>
-            <w:r>
-              <w:rPr>
-                <w:rFonts w:ascii="Segoe UI" w:eastAsia="Times New Roman" w:hAnsi="Segoe UI" w:cs="Segoe UI"/>
-                <w:kern w:val="0"/>
-                <w:sz w:val="23"/>
-                <w:szCs w:val="23"/>
-                <w14:ligatures w14:val="none"/>
-              </w:rPr>
-              <w:t>).</w:t>
+              <w:t>• Partnerships (SMEDA, FPCCI, BoK).</w:t>
             </w:r>
           </w:p>
         </w:tc>
@@ -14584,29 +14300,7 @@
                 <w14:ligatures w14:val="none"/>
               </w:rPr>
               <w:br/>
-              <w:t xml:space="preserve">• </w:t>
-            </w:r>
-            <w:proofErr w:type="spellStart"/>
-            <w:r>
-              <w:rPr>
-                <w:rFonts w:ascii="Segoe UI" w:eastAsia="Times New Roman" w:hAnsi="Segoe UI" w:cs="Segoe UI"/>
-                <w:kern w:val="0"/>
-                <w:sz w:val="23"/>
-                <w:szCs w:val="23"/>
-                <w14:ligatures w14:val="none"/>
-              </w:rPr>
-              <w:t>MoUs</w:t>
-            </w:r>
-            <w:proofErr w:type="spellEnd"/>
-            <w:r>
-              <w:rPr>
-                <w:rFonts w:ascii="Segoe UI" w:eastAsia="Times New Roman" w:hAnsi="Segoe UI" w:cs="Segoe UI"/>
-                <w:kern w:val="0"/>
-                <w:sz w:val="23"/>
-                <w:szCs w:val="23"/>
-                <w14:ligatures w14:val="none"/>
-              </w:rPr>
-              <w:t xml:space="preserve"> with partners.</w:t>
+              <w:t>• MoUs with partners.</w:t>
             </w:r>
             <w:r>
               <w:rPr>
@@ -15226,29 +14920,7 @@
                 <w:szCs w:val="23"/>
                 <w14:ligatures w14:val="none"/>
               </w:rPr>
-              <w:t xml:space="preserve">40% </w:t>
-            </w:r>
-            <w:proofErr w:type="spellStart"/>
-            <w:r>
-              <w:rPr>
-                <w:rFonts w:ascii="Segoe UI" w:eastAsia="Times New Roman" w:hAnsi="Segoe UI" w:cs="Segoe UI"/>
-                <w:kern w:val="0"/>
-                <w:sz w:val="23"/>
-                <w:szCs w:val="23"/>
-                <w14:ligatures w14:val="none"/>
-              </w:rPr>
-              <w:t>Mfg</w:t>
-            </w:r>
-            <w:proofErr w:type="spellEnd"/>
-            <w:r>
-              <w:rPr>
-                <w:rFonts w:ascii="Segoe UI" w:eastAsia="Times New Roman" w:hAnsi="Segoe UI" w:cs="Segoe UI"/>
-                <w:kern w:val="0"/>
-                <w:sz w:val="23"/>
-                <w:szCs w:val="23"/>
-                <w14:ligatures w14:val="none"/>
-              </w:rPr>
-              <w:t>, 40% Retail, 20% Services</w:t>
+              <w:t>40% Mfg, 40% Retail, 20% Services</w:t>
             </w:r>
           </w:p>
         </w:tc>
@@ -15829,29 +15501,7 @@
                 <w:szCs w:val="23"/>
                 <w14:ligatures w14:val="none"/>
               </w:rPr>
-              <w:t xml:space="preserve">PMU / </w:t>
-            </w:r>
-            <w:proofErr w:type="spellStart"/>
-            <w:r>
-              <w:rPr>
-                <w:rFonts w:ascii="Segoe UI" w:eastAsia="Times New Roman" w:hAnsi="Segoe UI" w:cs="Segoe UI"/>
-                <w:kern w:val="0"/>
-                <w:sz w:val="23"/>
-                <w:szCs w:val="23"/>
-                <w14:ligatures w14:val="none"/>
-              </w:rPr>
-              <w:t>BoK</w:t>
-            </w:r>
-            <w:proofErr w:type="spellEnd"/>
-            <w:r>
-              <w:rPr>
-                <w:rFonts w:ascii="Segoe UI" w:eastAsia="Times New Roman" w:hAnsi="Segoe UI" w:cs="Segoe UI"/>
-                <w:kern w:val="0"/>
-                <w:sz w:val="23"/>
-                <w:szCs w:val="23"/>
-                <w14:ligatures w14:val="none"/>
-              </w:rPr>
-              <w:t xml:space="preserve"> Liaison</w:t>
+              <w:t>PMU / BoK Liaison</w:t>
             </w:r>
           </w:p>
         </w:tc>
@@ -17232,7 +16882,16 @@
         <w:t>Sustainability:</w:t>
       </w:r>
       <w:r>
-        <w:t> By Year 4, operational costs are projected to be fully covered by a tiered subscription model and potential partnership revenues, requiring minimal government subsidy for platform O&amp;M.</w:t>
+        <w:t> </w:t>
+      </w:r>
+      <w:r>
+        <w:t>The financial model projects that the tiered subscription model will cover approximately 76% of operational costs in Year 4 (FY 2029–30), with coverage increasing in subsequent years as adoption grows and additional revenue streams mature. A detailed mitigation plan for the initial shortfall is outlined in the Sustainability Scenarios section.</w:t>
+      </w:r>
+      <w:r>
+        <w:t xml:space="preserve"> </w:t>
+      </w:r>
+      <w:r>
+        <w:t>By Year 4, operational costs are projected to be fully covered by a tiered subscription model and potential partnership revenues, requiring minimal government subsidy for platform O&amp;M.</w:t>
       </w:r>
     </w:p>
     <w:p>
@@ -17698,6 +17357,7 @@
                 <w:b/>
                 <w:bCs/>
               </w:rPr>
+              <w:lastRenderedPageBreak/>
               <w:t>Avg. Subscription Fee (Post-Grant)</w:t>
             </w:r>
           </w:p>
@@ -17749,7 +17409,6 @@
                 <w:b/>
                 <w:bCs/>
               </w:rPr>
-              <w:lastRenderedPageBreak/>
               <w:t>Tax Base Expansion Multiplier</w:t>
             </w:r>
           </w:p>
@@ -18183,15 +17842,7 @@
               <w:spacing w:after="160" w:line="278" w:lineRule="auto"/>
             </w:pPr>
             <w:r>
-              <w:t>1. Platform Development (</w:t>
-            </w:r>
-            <w:proofErr w:type="spellStart"/>
-            <w:r>
-              <w:t>Portal+App</w:t>
-            </w:r>
-            <w:proofErr w:type="spellEnd"/>
-            <w:r>
-              <w:t>)</w:t>
+              <w:t>1. Platform Development (Portal+App)</w:t>
             </w:r>
           </w:p>
         </w:tc>
@@ -19005,6 +18656,7 @@
               <w:spacing w:after="160" w:line="278" w:lineRule="auto"/>
             </w:pPr>
             <w:r>
+              <w:lastRenderedPageBreak/>
               <w:t>7. Partnership / API Fees (e.g., Banks)</w:t>
             </w:r>
           </w:p>
@@ -19237,7 +18889,6 @@
                 <w:b/>
                 <w:bCs/>
               </w:rPr>
-              <w:lastRenderedPageBreak/>
               <w:t>C. NET CASH FLOW (GOVT)</w:t>
             </w:r>
           </w:p>
@@ -19367,6 +19018,18 @@
                 <w:bCs/>
               </w:rPr>
               <w:t>D. OPERATIONAL COSTS (O&amp;M)</w:t>
+            </w:r>
+            <w:r>
+              <w:rPr>
+                <w:rStyle w:val="FootnoteReference"/>
+              </w:rPr>
+              <w:t xml:space="preserve"> </w:t>
+            </w:r>
+            <w:r>
+              <w:rPr>
+                <w:rStyle w:val="FootnoteReference"/>
+              </w:rPr>
+              <w:footnoteReference w:id="1"/>
             </w:r>
           </w:p>
         </w:tc>
@@ -19903,7 +19566,37 @@
         <w:t>Note:</w:t>
       </w:r>
       <w:r>
-        <w:t> Negative values represent net government investment. Year 4-5 shows near-break-even operation for the platform after the initial investment phase.</w:t>
+        <w:t xml:space="preserve"> Negative values represent net government investment. </w:t>
+      </w:r>
+      <w:r>
+        <w:t>FY 202</w:t>
+      </w:r>
+      <w:r>
+        <w:t>9</w:t>
+      </w:r>
+      <w:r>
+        <w:t>–</w:t>
+      </w:r>
+      <w:r>
+        <w:t xml:space="preserve">30, </w:t>
+      </w:r>
+      <w:r>
+        <w:t>FY 20</w:t>
+      </w:r>
+      <w:r>
+        <w:t>30</w:t>
+      </w:r>
+      <w:r>
+        <w:t>–</w:t>
+      </w:r>
+      <w:r>
+        <w:t>31</w:t>
+      </w:r>
+      <w:r>
+        <w:t xml:space="preserve"> shows near-break-even operation for the platform after the initial investment phase.</w:t>
+      </w:r>
+      <w:r>
+        <w:t xml:space="preserve"> </w:t>
       </w:r>
     </w:p>
     <w:p>
@@ -20093,6 +19786,7 @@
                 <w:b/>
                 <w:bCs/>
               </w:rPr>
+              <w:lastRenderedPageBreak/>
               <w:t>2. Financial Inclusion Impact</w:t>
             </w:r>
           </w:p>
@@ -20291,7 +19985,6 @@
                 <w:b/>
                 <w:bCs/>
               </w:rPr>
-              <w:lastRenderedPageBreak/>
               <w:t>5. Social Return on Investment (SROI)</w:t>
             </w:r>
           </w:p>
@@ -20442,7 +20135,13 @@
         <w:t>Revenue Target:</w:t>
       </w:r>
       <w:r>
-        <w:t> Cover 100% of platform O&amp;M costs (PKR 35M/year) by Year 4.</w:t>
+        <w:t> </w:t>
+      </w:r>
+      <w:r>
+        <w:t xml:space="preserve"> Achieve substantial cost recovery by Year 4 (target &gt;75% of O&amp;M costs), moving towards full cost recovery by Year 6 through increased subscription uptake and premium feature adoption.</w:t>
+      </w:r>
+      <w:r>
+        <w:t>.</w:t>
       </w:r>
     </w:p>
     <w:p>
@@ -20502,6 +20201,7 @@
           <w:b/>
           <w:bCs/>
         </w:rPr>
+        <w:lastRenderedPageBreak/>
         <w:t>Model:</w:t>
       </w:r>
       <w:r>
@@ -20532,23 +20232,7 @@
           <w:b/>
           <w:bCs/>
         </w:rPr>
-        <w:t>Scenario 3: Government-as-Platform (</w:t>
-      </w:r>
-      <w:proofErr w:type="spellStart"/>
-      <w:r>
-        <w:rPr>
-          <w:b/>
-          <w:bCs/>
-        </w:rPr>
-        <w:t>GaaP</w:t>
-      </w:r>
-      <w:proofErr w:type="spellEnd"/>
-      <w:r>
-        <w:rPr>
-          <w:b/>
-          <w:bCs/>
-        </w:rPr>
-        <w:t>) with Fee-for-Service API</w:t>
+        <w:t>Scenario 3: Government-as-Platform (GaaP) with Fee-for-Service API</w:t>
       </w:r>
     </w:p>
     <w:p>
@@ -20584,15 +20268,7 @@
         <w:t>Model:</w:t>
       </w:r>
       <w:r>
-        <w:t xml:space="preserve"> The KP-DEEP platform becomes core digital infrastructure. Banks, </w:t>
-      </w:r>
-      <w:proofErr w:type="spellStart"/>
-      <w:r>
-        <w:t>fintechs</w:t>
-      </w:r>
-      <w:proofErr w:type="spellEnd"/>
-      <w:r>
-        <w:t>, and other SaaS providers pay a fee to access its </w:t>
+        <w:t> The KP-DEEP platform becomes core digital infrastructure. Banks, fintechs, and other SaaS providers pay a fee to access its </w:t>
       </w:r>
       <w:r>
         <w:rPr>
@@ -20629,7 +20305,6 @@
           <w:b/>
           <w:bCs/>
         </w:rPr>
-        <w:lastRenderedPageBreak/>
         <w:t>Recommended Path:</w:t>
       </w:r>
       <w:r>
@@ -20928,7 +20603,16 @@
             </w:r>
             <w:r>
               <w:br/>
-              <w:t>2. Develop API specs in Year 1 for partner onboarding.</w:t>
+              <w:t xml:space="preserve">2. Develop API specs in </w:t>
+            </w:r>
+            <w:r>
+              <w:t>FY 2026–27</w:t>
+            </w:r>
+            <w:r>
+              <w:t xml:space="preserve"> </w:t>
+            </w:r>
+            <w:r>
+              <w:t>for partner onboarding.</w:t>
             </w:r>
           </w:p>
         </w:tc>
@@ -20948,6 +20632,7 @@
                 <w:b/>
                 <w:bCs/>
               </w:rPr>
+              <w:lastRenderedPageBreak/>
               <w:t>Government subsidy for O&amp;M not continued</w:t>
             </w:r>
           </w:p>
@@ -20990,7 +20675,22 @@
               <w:spacing w:after="160" w:line="278" w:lineRule="auto"/>
             </w:pPr>
             <w:r>
-              <w:t>1. Achieve 80%+ O&amp;M cost coverage via subscriptions by end of Year 3.</w:t>
+              <w:t xml:space="preserve">1. Achieve 80%+ O&amp;M cost coverage via subscriptions by end of </w:t>
+            </w:r>
+            <w:r>
+              <w:t>FY 202</w:t>
+            </w:r>
+            <w:r>
+              <w:t>8</w:t>
+            </w:r>
+            <w:r>
+              <w:t>–2</w:t>
+            </w:r>
+            <w:r>
+              <w:t>9</w:t>
+            </w:r>
+            <w:r>
+              <w:t>.</w:t>
             </w:r>
             <w:r>
               <w:br/>
@@ -21043,7 +20743,6 @@
           <w:bCs/>
           <w:noProof/>
         </w:rPr>
-        <w:lastRenderedPageBreak/>
         <w:drawing>
           <wp:inline distT="0" distB="0" distL="0" distR="0" wp14:anchorId="7C65B6C1" wp14:editId="74CD5C92">
             <wp:extent cx="6468742" cy="3246120"/>
@@ -21060,7 +20759,7 @@
                     <pic:cNvPicPr/>
                   </pic:nvPicPr>
                   <pic:blipFill>
-                    <a:blip r:embed="rId7" cstate="print">
+                    <a:blip r:embed="rId9" cstate="print">
                       <a:extLst>
                         <a:ext uri="{28A0092B-C50C-407E-A947-70E740481C1C}">
                           <a14:useLocalDpi xmlns:a14="http://schemas.microsoft.com/office/drawing/2010/main" val="0"/>
@@ -21218,7 +20917,7 @@
                     <pic:cNvPicPr/>
                   </pic:nvPicPr>
                   <pic:blipFill>
-                    <a:blip r:embed="rId8" cstate="print">
+                    <a:blip r:embed="rId10" cstate="print">
                       <a:extLst>
                         <a:ext uri="{28A0092B-C50C-407E-A947-70E740481C1C}">
                           <a14:useLocalDpi xmlns:a14="http://schemas.microsoft.com/office/drawing/2010/main" val="0"/>
@@ -21586,15 +21285,7 @@
               <w:spacing w:after="160" w:line="278" w:lineRule="auto"/>
             </w:pPr>
             <w:r>
-              <w:t>/integration/</w:t>
-            </w:r>
-            <w:proofErr w:type="spellStart"/>
-            <w:r>
-              <w:t>fbr</w:t>
-            </w:r>
-            <w:proofErr w:type="spellEnd"/>
-            <w:r>
-              <w:t>/invoice</w:t>
+              <w:t>/integration/fbr/invoice</w:t>
             </w:r>
           </w:p>
         </w:tc>
@@ -22103,23 +21794,7 @@
                 <w:b/>
                 <w:bCs/>
               </w:rPr>
-              <w:t>Bank of Khyber (</w:t>
-            </w:r>
-            <w:proofErr w:type="spellStart"/>
-            <w:r>
-              <w:rPr>
-                <w:b/>
-                <w:bCs/>
-              </w:rPr>
-              <w:t>BoK</w:t>
-            </w:r>
-            <w:proofErr w:type="spellEnd"/>
-            <w:r>
-              <w:rPr>
-                <w:b/>
-                <w:bCs/>
-              </w:rPr>
-              <w:t>)</w:t>
+              <w:t>Bank of Khyber (BoK)</w:t>
             </w:r>
           </w:p>
         </w:tc>
@@ -22524,15 +22199,7 @@
               <w:spacing w:after="160" w:line="278" w:lineRule="auto"/>
             </w:pPr>
             <w:r>
-              <w:t xml:space="preserve">All, especially Partners (KPITB, </w:t>
-            </w:r>
-            <w:proofErr w:type="spellStart"/>
-            <w:r>
-              <w:t>BoK</w:t>
-            </w:r>
-            <w:proofErr w:type="spellEnd"/>
-            <w:r>
-              <w:t>, FPCCI).</w:t>
+              <w:t>All, especially Partners (KPITB, BoK, FPCCI).</w:t>
             </w:r>
           </w:p>
         </w:tc>
@@ -22817,15 +22484,7 @@
       </w:pPr>
       <w:bookmarkStart w:id="34" w:name="_Toc220830329"/>
       <w:r>
-        <w:t>Annex 5: Terms of Reference (</w:t>
-      </w:r>
-      <w:proofErr w:type="spellStart"/>
-      <w:r>
-        <w:t>ToRs</w:t>
-      </w:r>
-      <w:proofErr w:type="spellEnd"/>
-      <w:r>
-        <w:t>) for Digital Implementation Consultants (DICs)</w:t>
+        <w:t>Annex 5: Terms of Reference (ToRs) for Digital Implementation Consultants (DICs)</w:t>
       </w:r>
       <w:bookmarkEnd w:id="34"/>
     </w:p>
@@ -23419,6 +23078,75 @@
     </w:sectPr>
   </w:body>
 </w:document>
+</file>
+
+<file path=word/endnotes.xml><?xml version="1.0" encoding="utf-8"?>
+<w:endnotes xmlns:wpc="http://schemas.microsoft.com/office/word/2010/wordprocessingCanvas" xmlns:cx="http://schemas.microsoft.com/office/drawing/2014/chartex" xmlns:cx1="http://schemas.microsoft.com/office/drawing/2015/9/8/chartex" xmlns:cx2="http://schemas.microsoft.com/office/drawing/2015/10/21/chartex" xmlns:cx3="http://schemas.microsoft.com/office/drawing/2016/5/9/chartex" xmlns:cx4="http://schemas.microsoft.com/office/drawing/2016/5/10/chartex" xmlns:cx5="http://schemas.microsoft.com/office/drawing/2016/5/11/chartex" xmlns:cx6="http://schemas.microsoft.com/office/drawing/2016/5/12/chartex" xmlns:cx7="http://schemas.microsoft.com/office/drawing/2016/5/13/chartex" xmlns:cx8="http://schemas.microsoft.com/office/drawing/2016/5/14/chartex" xmlns:mc="http://schemas.openxmlformats.org/markup-compatibility/2006" xmlns:aink="http://schemas.microsoft.com/office/drawing/2016/ink" xmlns:am3d="http://schemas.microsoft.com/office/drawing/2017/model3d" xmlns:o="urn:schemas-microsoft-com:office:office" xmlns:oel="http://schemas.microsoft.com/office/2019/extlst" xmlns:r="http://schemas.openxmlformats.org/officeDocument/2006/relationships" xmlns:m="http://schemas.openxmlformats.org/officeDocument/2006/math" xmlns:v="urn:schemas-microsoft-com:vml" xmlns:wp14="http://schemas.microsoft.com/office/word/2010/wordprocessingDrawing" xmlns:wp="http://schemas.openxmlformats.org/drawingml/2006/wordprocessingDrawing" xmlns:w10="urn:schemas-microsoft-com:office:word" xmlns:w="http://schemas.openxmlformats.org/wordprocessingml/2006/main" xmlns:w14="http://schemas.microsoft.com/office/word/2010/wordml" xmlns:w15="http://schemas.microsoft.com/office/word/2012/wordml" xmlns:w16cex="http://schemas.microsoft.com/office/word/2018/wordml/cex" xmlns:w16cid="http://schemas.microsoft.com/office/word/2016/wordml/cid" xmlns:w16="http://schemas.microsoft.com/office/word/2018/wordml" xmlns:w16du="http://schemas.microsoft.com/office/word/2023/wordml/word16du" xmlns:w16sdtdh="http://schemas.microsoft.com/office/word/2020/wordml/sdtdatahash" xmlns:w16sdtfl="http://schemas.microsoft.com/office/word/2024/wordml/sdtformatlock" xmlns:w16se="http://schemas.microsoft.com/office/word/2015/wordml/symex" xmlns:wpg="http://schemas.microsoft.com/office/word/2010/wordprocessingGroup" xmlns:wpi="http://schemas.microsoft.com/office/word/2010/wordprocessingInk" xmlns:wne="http://schemas.microsoft.com/office/word/2006/wordml" xmlns:wps="http://schemas.microsoft.com/office/word/2010/wordprocessingShape" mc:Ignorable="w14 w15 w16se w16cid w16 w16cex w16sdtdh w16sdtfl w16du wp14">
+  <w:endnote w:type="separator" w:id="-1">
+    <w:p>
+      <w:pPr>
+        <w:spacing w:after="0" w:line="240" w:lineRule="auto"/>
+      </w:pPr>
+      <w:r>
+        <w:separator/>
+      </w:r>
+    </w:p>
+  </w:endnote>
+  <w:endnote w:type="continuationSeparator" w:id="0">
+    <w:p>
+      <w:pPr>
+        <w:spacing w:after="0" w:line="240" w:lineRule="auto"/>
+      </w:pPr>
+      <w:r>
+        <w:continuationSeparator/>
+      </w:r>
+    </w:p>
+  </w:endnote>
+</w:endnotes>
+</file>
+
+<file path=word/footnotes.xml><?xml version="1.0" encoding="utf-8"?>
+<w:footnotes xmlns:wpc="http://schemas.microsoft.com/office/word/2010/wordprocessingCanvas" xmlns:cx="http://schemas.microsoft.com/office/drawing/2014/chartex" xmlns:cx1="http://schemas.microsoft.com/office/drawing/2015/9/8/chartex" xmlns:cx2="http://schemas.microsoft.com/office/drawing/2015/10/21/chartex" xmlns:cx3="http://schemas.microsoft.com/office/drawing/2016/5/9/chartex" xmlns:cx4="http://schemas.microsoft.com/office/drawing/2016/5/10/chartex" xmlns:cx5="http://schemas.microsoft.com/office/drawing/2016/5/11/chartex" xmlns:cx6="http://schemas.microsoft.com/office/drawing/2016/5/12/chartex" xmlns:cx7="http://schemas.microsoft.com/office/drawing/2016/5/13/chartex" xmlns:cx8="http://schemas.microsoft.com/office/drawing/2016/5/14/chartex" xmlns:mc="http://schemas.openxmlformats.org/markup-compatibility/2006" xmlns:aink="http://schemas.microsoft.com/office/drawing/2016/ink" xmlns:am3d="http://schemas.microsoft.com/office/drawing/2017/model3d" xmlns:o="urn:schemas-microsoft-com:office:office" xmlns:oel="http://schemas.microsoft.com/office/2019/extlst" xmlns:r="http://schemas.openxmlformats.org/officeDocument/2006/relationships" xmlns:m="http://schemas.openxmlformats.org/officeDocument/2006/math" xmlns:v="urn:schemas-microsoft-com:vml" xmlns:wp14="http://schemas.microsoft.com/office/word/2010/wordprocessingDrawing" xmlns:wp="http://schemas.openxmlformats.org/drawingml/2006/wordprocessingDrawing" xmlns:w10="urn:schemas-microsoft-com:office:word" xmlns:w="http://schemas.openxmlformats.org/wordprocessingml/2006/main" xmlns:w14="http://schemas.microsoft.com/office/word/2010/wordml" xmlns:w15="http://schemas.microsoft.com/office/word/2012/wordml" xmlns:w16cex="http://schemas.microsoft.com/office/word/2018/wordml/cex" xmlns:w16cid="http://schemas.microsoft.com/office/word/2016/wordml/cid" xmlns:w16="http://schemas.microsoft.com/office/word/2018/wordml" xmlns:w16du="http://schemas.microsoft.com/office/word/2023/wordml/word16du" xmlns:w16sdtdh="http://schemas.microsoft.com/office/word/2020/wordml/sdtdatahash" xmlns:w16sdtfl="http://schemas.microsoft.com/office/word/2024/wordml/sdtformatlock" xmlns:w16se="http://schemas.microsoft.com/office/word/2015/wordml/symex" xmlns:wpg="http://schemas.microsoft.com/office/word/2010/wordprocessingGroup" xmlns:wpi="http://schemas.microsoft.com/office/word/2010/wordprocessingInk" xmlns:wne="http://schemas.microsoft.com/office/word/2006/wordml" xmlns:wps="http://schemas.microsoft.com/office/word/2010/wordprocessingShape" mc:Ignorable="w14 w15 w16se w16cid w16 w16cex w16sdtdh w16sdtfl w16du wp14">
+  <w:footnote w:type="separator" w:id="-1">
+    <w:p>
+      <w:pPr>
+        <w:spacing w:after="0" w:line="240" w:lineRule="auto"/>
+      </w:pPr>
+      <w:r>
+        <w:separator/>
+      </w:r>
+    </w:p>
+  </w:footnote>
+  <w:footnote w:type="continuationSeparator" w:id="0">
+    <w:p>
+      <w:pPr>
+        <w:spacing w:after="0" w:line="240" w:lineRule="auto"/>
+      </w:pPr>
+      <w:r>
+        <w:continuationSeparator/>
+      </w:r>
+    </w:p>
+  </w:footnote>
+  <w:footnote w:id="1">
+    <w:p>
+      <w:pPr>
+        <w:pStyle w:val="FootnoteText"/>
+      </w:pPr>
+      <w:r>
+        <w:rPr>
+          <w:rStyle w:val="FootnoteReference"/>
+        </w:rPr>
+        <w:footnoteRef/>
+      </w:r>
+      <w:r>
+        <w:t xml:space="preserve"> </w:t>
+      </w:r>
+      <w:r>
+        <w:t>Sustainability Path: Year 4 shows an O&amp;M shortfall of PKR 8.4M, projected to reduce to PKR 3.4M in Year 5. This gap is expected to be covered through: (a) a contingency allocation within the project budget during the transition phase, (b) potential revenue from API partnerships with financial institutions (Scenario 3), and (c) efficiency gains in platform management. Full cost recovery is targeted by Year 6 (post-project), as per the hybrid sustainability model described in Section 5 of this annex.</w:t>
+      </w:r>
+    </w:p>
+  </w:footnote>
+</w:footnotes>
 </file>
 
 <file path=word/numbering.xml><?xml version="1.0" encoding="utf-8"?>
@@ -30906,6 +30634,45 @@
       <w:iCs/>
     </w:rPr>
   </w:style>
+  <w:style w:type="paragraph" w:styleId="FootnoteText">
+    <w:name w:val="footnote text"/>
+    <w:basedOn w:val="Normal"/>
+    <w:link w:val="FootnoteTextChar"/>
+    <w:uiPriority w:val="99"/>
+    <w:semiHidden/>
+    <w:unhideWhenUsed/>
+    <w:rsid w:val="007010A2"/>
+    <w:pPr>
+      <w:spacing w:after="0" w:line="240" w:lineRule="auto"/>
+    </w:pPr>
+    <w:rPr>
+      <w:sz w:val="20"/>
+      <w:szCs w:val="20"/>
+    </w:rPr>
+  </w:style>
+  <w:style w:type="character" w:customStyle="1" w:styleId="FootnoteTextChar">
+    <w:name w:val="Footnote Text Char"/>
+    <w:basedOn w:val="DefaultParagraphFont"/>
+    <w:link w:val="FootnoteText"/>
+    <w:uiPriority w:val="99"/>
+    <w:semiHidden/>
+    <w:rsid w:val="007010A2"/>
+    <w:rPr>
+      <w:sz w:val="20"/>
+      <w:szCs w:val="20"/>
+    </w:rPr>
+  </w:style>
+  <w:style w:type="character" w:styleId="FootnoteReference">
+    <w:name w:val="footnote reference"/>
+    <w:basedOn w:val="DefaultParagraphFont"/>
+    <w:uiPriority w:val="99"/>
+    <w:semiHidden/>
+    <w:unhideWhenUsed/>
+    <w:rsid w:val="007010A2"/>
+    <w:rPr>
+      <w:vertAlign w:val="superscript"/>
+    </w:rPr>
+  </w:style>
 </w:styles>
 </file>
 

</xml_diff>